<commit_message>
note docs about 'transition' & 'DOM-intro'
</commit_message>
<xml_diff>
--- a/Blog/note-page/javascript/docs/dom-intro.docx
+++ b/Blog/note-page/javascript/docs/dom-intro.docx
@@ -172,7 +172,7 @@
     <w:p>
       <w:pPr>
         <w:rPr>
-          <w:rFonts w:ascii="標楷體" w:eastAsia="標楷體" w:hAnsi="標楷體" w:hint="eastAsia"/>
+          <w:rFonts w:ascii="標楷體" w:eastAsia="標楷體" w:hAnsi="標楷體"/>
           <w:sz w:val="30"/>
           <w:szCs w:val="30"/>
         </w:rPr>
@@ -425,19 +425,44 @@
           <w:szCs w:val="30"/>
         </w:rPr>
         <w:tab/>
-        <w:t>&lt;黑板&gt;</w:t>
-      </w:r>
-      <w:r>
-        <w:rPr>
-          <w:rFonts w:ascii="標楷體" w:eastAsia="標楷體" w:hAnsi="標楷體" w:hint="eastAsia"/>
-          <w:sz w:val="30"/>
-          <w:szCs w:val="30"/>
-        </w:rPr>
-        <w:t>&lt;</w:t>
-      </w:r>
-      <w:r>
-        <w:rPr>
-          <w:rFonts w:ascii="標楷體" w:eastAsia="標楷體" w:hAnsi="標楷體" w:hint="eastAsia"/>
+        <w:t>&lt;黑板&gt;&lt;/黑板&gt;</w:t>
+      </w:r>
+    </w:p>
+    <w:p>
+      <w:pPr>
+        <w:rPr>
+          <w:rFonts w:ascii="標楷體" w:eastAsia="標楷體" w:hAnsi="標楷體"/>
+          <w:sz w:val="30"/>
+          <w:szCs w:val="30"/>
+        </w:rPr>
+      </w:pPr>
+      <w:r>
+        <w:rPr>
+          <w:rFonts w:ascii="標楷體" w:eastAsia="標楷體" w:hAnsi="標楷體"/>
+          <w:sz w:val="30"/>
+          <w:szCs w:val="30"/>
+        </w:rPr>
+        <w:tab/>
+      </w:r>
+      <w:r>
+        <w:rPr>
+          <w:rFonts w:ascii="標楷體" w:eastAsia="標楷體" w:hAnsi="標楷體"/>
+          <w:sz w:val="30"/>
+          <w:szCs w:val="30"/>
+        </w:rPr>
+        <w:tab/>
+      </w:r>
+      <w:r>
+        <w:rPr>
+          <w:rFonts w:ascii="標楷體" w:eastAsia="標楷體" w:hAnsi="標楷體" w:hint="eastAsia"/>
+          <w:sz w:val="30"/>
+          <w:szCs w:val="30"/>
+        </w:rPr>
+        <w:t>&lt;講台&gt;&lt;</w:t>
+      </w:r>
+      <w:r>
+        <w:rPr>
+          <w:rFonts w:ascii="標楷體" w:eastAsia="標楷體" w:hAnsi="標楷體"/>
           <w:sz w:val="30"/>
           <w:szCs w:val="30"/>
         </w:rPr>
@@ -449,7 +474,7 @@
           <w:sz w:val="30"/>
           <w:szCs w:val="30"/>
         </w:rPr>
-        <w:t>黑板&gt;</w:t>
+        <w:t>講台&gt;</w:t>
       </w:r>
     </w:p>
     <w:p>
@@ -482,15 +507,7 @@
           <w:sz w:val="30"/>
           <w:szCs w:val="30"/>
         </w:rPr>
-        <w:t>&lt;講台&gt;</w:t>
-      </w:r>
-      <w:r>
-        <w:rPr>
-          <w:rFonts w:ascii="標楷體" w:eastAsia="標楷體" w:hAnsi="標楷體" w:hint="eastAsia"/>
-          <w:sz w:val="30"/>
-          <w:szCs w:val="30"/>
-        </w:rPr>
-        <w:t>&lt;</w:t>
+        <w:t>&lt;桌子&gt;&lt;</w:t>
       </w:r>
       <w:r>
         <w:rPr>
@@ -506,7 +523,7 @@
           <w:sz w:val="30"/>
           <w:szCs w:val="30"/>
         </w:rPr>
-        <w:t>講台&gt;</w:t>
+        <w:t>桌子&gt;</w:t>
       </w:r>
     </w:p>
     <w:p>
@@ -539,72 +556,7 @@
           <w:sz w:val="30"/>
           <w:szCs w:val="30"/>
         </w:rPr>
-        <w:t>&lt;桌子&gt;</w:t>
-      </w:r>
-      <w:r>
-        <w:rPr>
-          <w:rFonts w:ascii="標楷體" w:eastAsia="標楷體" w:hAnsi="標楷體" w:hint="eastAsia"/>
-          <w:sz w:val="30"/>
-          <w:szCs w:val="30"/>
-        </w:rPr>
-        <w:t>&lt;</w:t>
-      </w:r>
-      <w:r>
-        <w:rPr>
-          <w:rFonts w:ascii="標楷體" w:eastAsia="標楷體" w:hAnsi="標楷體"/>
-          <w:sz w:val="30"/>
-          <w:szCs w:val="30"/>
-        </w:rPr>
-        <w:t>/</w:t>
-      </w:r>
-      <w:r>
-        <w:rPr>
-          <w:rFonts w:ascii="標楷體" w:eastAsia="標楷體" w:hAnsi="標楷體" w:hint="eastAsia"/>
-          <w:sz w:val="30"/>
-          <w:szCs w:val="30"/>
-        </w:rPr>
-        <w:t>桌子&gt;</w:t>
-      </w:r>
-    </w:p>
-    <w:p>
-      <w:pPr>
-        <w:rPr>
-          <w:rFonts w:ascii="標楷體" w:eastAsia="標楷體" w:hAnsi="標楷體" w:hint="eastAsia"/>
-          <w:sz w:val="30"/>
-          <w:szCs w:val="30"/>
-        </w:rPr>
-      </w:pPr>
-      <w:r>
-        <w:rPr>
-          <w:rFonts w:ascii="標楷體" w:eastAsia="標楷體" w:hAnsi="標楷體"/>
-          <w:sz w:val="30"/>
-          <w:szCs w:val="30"/>
-        </w:rPr>
-        <w:tab/>
-      </w:r>
-      <w:r>
-        <w:rPr>
-          <w:rFonts w:ascii="標楷體" w:eastAsia="標楷體" w:hAnsi="標楷體"/>
-          <w:sz w:val="30"/>
-          <w:szCs w:val="30"/>
-        </w:rPr>
-        <w:tab/>
-      </w:r>
-      <w:r>
-        <w:rPr>
-          <w:rFonts w:ascii="標楷體" w:eastAsia="標楷體" w:hAnsi="標楷體" w:hint="eastAsia"/>
-          <w:sz w:val="30"/>
-          <w:szCs w:val="30"/>
-        </w:rPr>
-        <w:t>&lt;椅子&gt;</w:t>
-      </w:r>
-      <w:r>
-        <w:rPr>
-          <w:rFonts w:ascii="標楷體" w:eastAsia="標楷體" w:hAnsi="標楷體" w:hint="eastAsia"/>
-          <w:sz w:val="30"/>
-          <w:szCs w:val="30"/>
-        </w:rPr>
-        <w:t>&lt;</w:t>
+        <w:t>&lt;椅子&gt;&lt;</w:t>
       </w:r>
       <w:r>
         <w:rPr>
@@ -806,7 +758,7 @@
     <w:p>
       <w:pPr>
         <w:rPr>
-          <w:rFonts w:ascii="標楷體" w:eastAsia="標楷體" w:hAnsi="標楷體" w:hint="eastAsia"/>
+          <w:rFonts w:ascii="標楷體" w:eastAsia="標楷體" w:hAnsi="標楷體"/>
           <w:sz w:val="30"/>
           <w:szCs w:val="30"/>
         </w:rPr>
@@ -852,32 +804,140 @@
     <w:p>
       <w:pPr>
         <w:pStyle w:val="2"/>
+      </w:pPr>
+      <w:r>
         <w:rPr>
           <w:rFonts w:hint="eastAsia"/>
         </w:rPr>
+        <w:t>Wh</w:t>
+      </w:r>
+      <w:r>
+        <w:t>at?</w:t>
+      </w:r>
+    </w:p>
+    <w:p>
+      <w:pPr>
+        <w:rPr>
+          <w:rFonts w:ascii="標楷體" w:eastAsia="標楷體" w:hAnsi="標楷體"/>
+          <w:sz w:val="30"/>
+          <w:szCs w:val="30"/>
+        </w:rPr>
       </w:pPr>
       <w:r>
         <w:rPr>
           <w:rFonts w:hint="eastAsia"/>
         </w:rPr>
-        <w:t>Wh</w:t>
-      </w:r>
-      <w:r>
-        <w:t>at?</w:t>
-      </w:r>
-    </w:p>
-    <w:p>
-      <w:pPr>
-        <w:rPr>
-          <w:rFonts w:ascii="標楷體" w:eastAsia="標楷體" w:hAnsi="標楷體"/>
-          <w:sz w:val="30"/>
-          <w:szCs w:val="30"/>
-        </w:rPr>
+        <w:t xml:space="preserve">  </w:t>
+      </w:r>
+      <w:r>
+        <w:rPr>
+          <w:rFonts w:ascii="標楷體" w:eastAsia="標楷體" w:hAnsi="標楷體" w:hint="eastAsia"/>
+          <w:sz w:val="30"/>
+          <w:szCs w:val="30"/>
+        </w:rPr>
+        <w:t>那什麼是ODM呢?DOM</w:t>
+      </w:r>
+      <w:r>
+        <w:rPr>
+          <w:rFonts w:ascii="標楷體" w:eastAsia="標楷體" w:hAnsi="標楷體" w:hint="eastAsia"/>
+          <w:sz w:val="30"/>
+          <w:szCs w:val="30"/>
+        </w:rPr>
+        <w:t>是一套工具，告訴電腦我們要怎麼樣解析HTML</w:t>
+      </w:r>
+      <w:proofErr w:type="gramStart"/>
+      <w:r>
+        <w:rPr>
+          <w:rFonts w:ascii="標楷體" w:eastAsia="標楷體" w:hAnsi="標楷體" w:hint="eastAsia"/>
+          <w:sz w:val="30"/>
+          <w:szCs w:val="30"/>
+        </w:rPr>
+        <w:t>的文檔</w:t>
+      </w:r>
+      <w:proofErr w:type="gramEnd"/>
+      <w:r>
+        <w:rPr>
+          <w:rFonts w:ascii="標楷體" w:eastAsia="標楷體" w:hAnsi="標楷體" w:hint="eastAsia"/>
+          <w:sz w:val="30"/>
+          <w:szCs w:val="30"/>
+        </w:rPr>
+        <w:t>，</w:t>
+      </w:r>
+      <w:r>
+        <w:rPr>
+          <w:rFonts w:ascii="標楷體" w:eastAsia="標楷體" w:hAnsi="標楷體" w:hint="eastAsia"/>
+          <w:sz w:val="30"/>
+          <w:szCs w:val="30"/>
+        </w:rPr>
+        <w:t>並如何</w:t>
+      </w:r>
+      <w:proofErr w:type="gramStart"/>
+      <w:r>
+        <w:rPr>
+          <w:rFonts w:ascii="標楷體" w:eastAsia="標楷體" w:hAnsi="標楷體" w:hint="eastAsia"/>
+          <w:sz w:val="30"/>
+          <w:szCs w:val="30"/>
+        </w:rPr>
+        <w:t>對文檔進行</w:t>
+      </w:r>
+      <w:proofErr w:type="gramEnd"/>
+      <w:r>
+        <w:rPr>
+          <w:rFonts w:ascii="標楷體" w:eastAsia="標楷體" w:hAnsi="標楷體" w:hint="eastAsia"/>
+          <w:sz w:val="30"/>
+          <w:szCs w:val="30"/>
+        </w:rPr>
+        <w:t>查詢、更改、刪除等等的動作</w:t>
+      </w:r>
+      <w:r>
+        <w:rPr>
+          <w:rFonts w:ascii="標楷體" w:eastAsia="標楷體" w:hAnsi="標楷體" w:hint="eastAsia"/>
+          <w:sz w:val="30"/>
+          <w:szCs w:val="30"/>
+        </w:rPr>
+        <w:t>。</w:t>
+      </w:r>
+    </w:p>
+    <w:p>
+      <w:pPr>
+        <w:rPr>
+          <w:rFonts w:ascii="標楷體" w:eastAsia="標楷體" w:hAnsi="標楷體" w:hint="eastAsia"/>
+          <w:sz w:val="30"/>
+          <w:szCs w:val="30"/>
+        </w:rPr>
+      </w:pPr>
+      <w:r>
+        <w:rPr>
+          <w:rFonts w:ascii="標楷體" w:eastAsia="標楷體" w:hAnsi="標楷體" w:hint="eastAsia"/>
+          <w:sz w:val="30"/>
+          <w:szCs w:val="30"/>
+        </w:rPr>
+        <w:t xml:space="preserve">  DOM也屬W3C定義出的一套規則，如果沒有制定標準規則，沒有DOM會發生什麼事情?很有可能每家的瀏覽器會有不同的標準不同的網頁架構，這時候工程師們頭就大啦!要解決不同規則的瀏覽器，現今上那麼多了瀏覽器，工作量當然可想而知。</w:t>
+      </w:r>
+    </w:p>
+    <w:p>
+      <w:pPr>
+        <w:pStyle w:val="2"/>
       </w:pPr>
       <w:r>
         <w:rPr>
           <w:rFonts w:hint="eastAsia"/>
         </w:rPr>
+        <w:t>How?</w:t>
+      </w:r>
+    </w:p>
+    <w:p>
+      <w:pPr>
+        <w:rPr>
+          <w:rFonts w:ascii="標楷體" w:eastAsia="標楷體" w:hAnsi="標楷體"/>
+          <w:sz w:val="30"/>
+          <w:szCs w:val="30"/>
+        </w:rPr>
+      </w:pPr>
+      <w:r>
+        <w:rPr>
+          <w:rFonts w:hint="eastAsia"/>
+        </w:rPr>
         <w:t xml:space="preserve">  </w:t>
       </w:r>
       <w:r>
@@ -886,15 +946,63 @@
           <w:sz w:val="30"/>
           <w:szCs w:val="30"/>
         </w:rPr>
-        <w:t>那什麼是ODM呢?DOM</w:t>
-      </w:r>
-      <w:r>
-        <w:rPr>
-          <w:rFonts w:ascii="標楷體" w:eastAsia="標楷體" w:hAnsi="標楷體" w:hint="eastAsia"/>
-          <w:sz w:val="30"/>
-          <w:szCs w:val="30"/>
-        </w:rPr>
-        <w:t>是一套工具，告訴電腦我們要怎麼樣解析HTML</w:t>
+        <w:t>那</w:t>
+      </w:r>
+      <w:r>
+        <w:rPr>
+          <w:rFonts w:ascii="標楷體" w:eastAsia="標楷體" w:hAnsi="標楷體" w:hint="eastAsia"/>
+          <w:sz w:val="30"/>
+          <w:szCs w:val="30"/>
+        </w:rPr>
+        <w:t>DOM是怎麼樣去解析一個HTML</w:t>
+      </w:r>
+      <w:r>
+        <w:rPr>
+          <w:rFonts w:ascii="標楷體" w:eastAsia="標楷體" w:hAnsi="標楷體" w:hint="eastAsia"/>
+          <w:sz w:val="30"/>
+          <w:szCs w:val="30"/>
+        </w:rPr>
+        <w:t>文件</w:t>
+      </w:r>
+      <w:r>
+        <w:rPr>
+          <w:rFonts w:ascii="標楷體" w:eastAsia="標楷體" w:hAnsi="標楷體" w:hint="eastAsia"/>
+          <w:sz w:val="30"/>
+          <w:szCs w:val="30"/>
+        </w:rPr>
+        <w:t>的呢?</w:t>
+      </w:r>
+      <w:r>
+        <w:rPr>
+          <w:rFonts w:ascii="標楷體" w:eastAsia="標楷體" w:hAnsi="標楷體" w:hint="eastAsia"/>
+          <w:sz w:val="30"/>
+          <w:szCs w:val="30"/>
+        </w:rPr>
+        <w:t>就是把文件內的各個標籤，包括文字、圖片等等定義成物件，而這些物件會變成一個樹狀結構，</w:t>
+      </w:r>
+      <w:r>
+        <w:rPr>
+          <w:rFonts w:ascii="標楷體" w:eastAsia="標楷體" w:hAnsi="標楷體" w:hint="eastAsia"/>
+          <w:sz w:val="30"/>
+          <w:szCs w:val="30"/>
+        </w:rPr>
+        <w:t>以</w:t>
+      </w:r>
+      <w:r>
+        <w:rPr>
+          <w:rFonts w:ascii="標楷體" w:eastAsia="標楷體" w:hAnsi="標楷體" w:hint="eastAsia"/>
+          <w:sz w:val="30"/>
+          <w:szCs w:val="30"/>
+        </w:rPr>
+        <w:t>剛剛學校的</w:t>
+      </w:r>
+      <w:r>
+        <w:rPr>
+          <w:rFonts w:ascii="標楷體" w:eastAsia="標楷體" w:hAnsi="標楷體" w:hint="eastAsia"/>
+          <w:sz w:val="30"/>
+          <w:szCs w:val="30"/>
+        </w:rPr>
+        <w:t>例子</w:t>
       </w:r>
       <w:proofErr w:type="gramStart"/>
       <w:r>
@@ -903,7 +1011,15 @@
           <w:sz w:val="30"/>
           <w:szCs w:val="30"/>
         </w:rPr>
-        <w:t>的文檔</w:t>
+        <w:t>來說</w:t>
+      </w:r>
+      <w:r>
+        <w:rPr>
+          <w:rFonts w:ascii="標楷體" w:eastAsia="標楷體" w:hAnsi="標楷體" w:hint="eastAsia"/>
+          <w:sz w:val="30"/>
+          <w:szCs w:val="30"/>
+        </w:rPr>
+        <w:t>就會</w:t>
       </w:r>
       <w:proofErr w:type="gramEnd"/>
       <w:r>
@@ -912,15 +1028,2222 @@
           <w:sz w:val="30"/>
           <w:szCs w:val="30"/>
         </w:rPr>
-        <w:t>，</w:t>
-      </w:r>
-      <w:r>
-        <w:rPr>
-          <w:rFonts w:ascii="標楷體" w:eastAsia="標楷體" w:hAnsi="標楷體" w:hint="eastAsia"/>
-          <w:sz w:val="30"/>
-          <w:szCs w:val="30"/>
-        </w:rPr>
-        <w:t>並如何</w:t>
+        <w:t>變成</w:t>
+      </w:r>
+      <w:r>
+        <w:rPr>
+          <w:rFonts w:ascii="標楷體" w:eastAsia="標楷體" w:hAnsi="標楷體" w:hint="eastAsia"/>
+          <w:sz w:val="30"/>
+          <w:szCs w:val="30"/>
+        </w:rPr>
+        <w:t>:</w:t>
+      </w:r>
+    </w:p>
+    <w:p>
+      <w:pPr>
+        <w:rPr>
+          <w:rFonts w:ascii="標楷體" w:eastAsia="標楷體" w:hAnsi="標楷體"/>
+          <w:sz w:val="30"/>
+          <w:szCs w:val="30"/>
+        </w:rPr>
+      </w:pPr>
+      <w:r>
+        <w:rPr>
+          <w:rFonts w:ascii="標楷體" w:eastAsia="標楷體" w:hAnsi="標楷體"/>
+          <w:noProof/>
+          <w:sz w:val="30"/>
+          <w:szCs w:val="30"/>
+        </w:rPr>
+        <w:lastRenderedPageBreak/>
+        <mc:AlternateContent>
+          <mc:Choice Requires="wps">
+            <w:drawing>
+              <wp:anchor distT="0" distB="0" distL="114300" distR="114300" simplePos="0" relativeHeight="251702272" behindDoc="0" locked="0" layoutInCell="1" allowOverlap="1" wp14:anchorId="46342FF3" wp14:editId="5B204D99">
+                <wp:simplePos x="0" y="0"/>
+                <wp:positionH relativeFrom="column">
+                  <wp:posOffset>1876425</wp:posOffset>
+                </wp:positionH>
+                <wp:positionV relativeFrom="paragraph">
+                  <wp:posOffset>2619375</wp:posOffset>
+                </wp:positionV>
+                <wp:extent cx="0" cy="381000"/>
+                <wp:effectExtent l="0" t="0" r="19050" b="19050"/>
+                <wp:wrapNone/>
+                <wp:docPr id="31" name="直線接點 31"/>
+                <wp:cNvGraphicFramePr/>
+                <a:graphic xmlns:a="http://schemas.openxmlformats.org/drawingml/2006/main">
+                  <a:graphicData uri="http://schemas.microsoft.com/office/word/2010/wordprocessingShape">
+                    <wps:wsp>
+                      <wps:cNvCnPr/>
+                      <wps:spPr>
+                        <a:xfrm>
+                          <a:off x="0" y="0"/>
+                          <a:ext cx="0" cy="381000"/>
+                        </a:xfrm>
+                        <a:prstGeom prst="line">
+                          <a:avLst/>
+                        </a:prstGeom>
+                      </wps:spPr>
+                      <wps:style>
+                        <a:lnRef idx="1">
+                          <a:schemeClr val="dk1"/>
+                        </a:lnRef>
+                        <a:fillRef idx="0">
+                          <a:schemeClr val="dk1"/>
+                        </a:fillRef>
+                        <a:effectRef idx="0">
+                          <a:schemeClr val="dk1"/>
+                        </a:effectRef>
+                        <a:fontRef idx="minor">
+                          <a:schemeClr val="tx1"/>
+                        </a:fontRef>
+                      </wps:style>
+                      <wps:bodyPr/>
+                    </wps:wsp>
+                  </a:graphicData>
+                </a:graphic>
+              </wp:anchor>
+            </w:drawing>
+          </mc:Choice>
+          <mc:Fallback>
+            <w:pict>
+              <v:line w14:anchorId="58C9EED0" id="直線接點 31" o:spid="_x0000_s1026" style="position:absolute;z-index:251702272;visibility:visible;mso-wrap-style:square;mso-wrap-distance-left:9pt;mso-wrap-distance-top:0;mso-wrap-distance-right:9pt;mso-wrap-distance-bottom:0;mso-position-horizontal:absolute;mso-position-horizontal-relative:text;mso-position-vertical:absolute;mso-position-vertical-relative:text" from="147.75pt,206.25pt" to="147.75pt,236.25pt" o:gfxdata="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" strokecolor="black [3200]" strokeweight=".5pt">
+                <v:stroke joinstyle="miter"/>
+              </v:line>
+            </w:pict>
+          </mc:Fallback>
+        </mc:AlternateContent>
+      </w:r>
+      <w:r>
+        <w:rPr>
+          <w:rFonts w:ascii="標楷體" w:eastAsia="標楷體" w:hAnsi="標楷體"/>
+          <w:noProof/>
+          <w:sz w:val="30"/>
+          <w:szCs w:val="30"/>
+        </w:rPr>
+        <mc:AlternateContent>
+          <mc:Choice Requires="wps">
+            <w:drawing>
+              <wp:anchor distT="0" distB="0" distL="114300" distR="114300" simplePos="0" relativeHeight="251701248" behindDoc="0" locked="0" layoutInCell="1" allowOverlap="1" wp14:anchorId="014DDC00" wp14:editId="22FD9151">
+                <wp:simplePos x="0" y="0"/>
+                <wp:positionH relativeFrom="column">
+                  <wp:posOffset>4467225</wp:posOffset>
+                </wp:positionH>
+                <wp:positionV relativeFrom="paragraph">
+                  <wp:posOffset>2047875</wp:posOffset>
+                </wp:positionV>
+                <wp:extent cx="0" cy="219075"/>
+                <wp:effectExtent l="0" t="0" r="19050" b="28575"/>
+                <wp:wrapNone/>
+                <wp:docPr id="30" name="直線接點 30"/>
+                <wp:cNvGraphicFramePr/>
+                <a:graphic xmlns:a="http://schemas.openxmlformats.org/drawingml/2006/main">
+                  <a:graphicData uri="http://schemas.microsoft.com/office/word/2010/wordprocessingShape">
+                    <wps:wsp>
+                      <wps:cNvCnPr/>
+                      <wps:spPr>
+                        <a:xfrm>
+                          <a:off x="0" y="0"/>
+                          <a:ext cx="0" cy="219075"/>
+                        </a:xfrm>
+                        <a:prstGeom prst="line">
+                          <a:avLst/>
+                        </a:prstGeom>
+                      </wps:spPr>
+                      <wps:style>
+                        <a:lnRef idx="1">
+                          <a:schemeClr val="dk1"/>
+                        </a:lnRef>
+                        <a:fillRef idx="0">
+                          <a:schemeClr val="dk1"/>
+                        </a:fillRef>
+                        <a:effectRef idx="0">
+                          <a:schemeClr val="dk1"/>
+                        </a:effectRef>
+                        <a:fontRef idx="minor">
+                          <a:schemeClr val="tx1"/>
+                        </a:fontRef>
+                      </wps:style>
+                      <wps:bodyPr/>
+                    </wps:wsp>
+                  </a:graphicData>
+                </a:graphic>
+              </wp:anchor>
+            </w:drawing>
+          </mc:Choice>
+          <mc:Fallback>
+            <w:pict>
+              <v:line w14:anchorId="069F46F8" id="直線接點 30" o:spid="_x0000_s1026" style="position:absolute;z-index:251701248;visibility:visible;mso-wrap-style:square;mso-wrap-distance-left:9pt;mso-wrap-distance-top:0;mso-wrap-distance-right:9pt;mso-wrap-distance-bottom:0;mso-position-horizontal:absolute;mso-position-horizontal-relative:text;mso-position-vertical:absolute;mso-position-vertical-relative:text" from="351.75pt,161.25pt" to="351.75pt,178.5pt" o:gfxdata="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" strokecolor="black [3200]" strokeweight=".5pt">
+                <v:stroke joinstyle="miter"/>
+              </v:line>
+            </w:pict>
+          </mc:Fallback>
+        </mc:AlternateContent>
+      </w:r>
+      <w:r>
+        <w:rPr>
+          <w:rFonts w:ascii="標楷體" w:eastAsia="標楷體" w:hAnsi="標楷體"/>
+          <w:noProof/>
+          <w:sz w:val="30"/>
+          <w:szCs w:val="30"/>
+        </w:rPr>
+        <mc:AlternateContent>
+          <mc:Choice Requires="wps">
+            <w:drawing>
+              <wp:anchor distT="0" distB="0" distL="114300" distR="114300" simplePos="0" relativeHeight="251700224" behindDoc="0" locked="0" layoutInCell="1" allowOverlap="1" wp14:anchorId="74BC956F" wp14:editId="01BDB3D5">
+                <wp:simplePos x="0" y="0"/>
+                <wp:positionH relativeFrom="column">
+                  <wp:posOffset>3324225</wp:posOffset>
+                </wp:positionH>
+                <wp:positionV relativeFrom="paragraph">
+                  <wp:posOffset>2047875</wp:posOffset>
+                </wp:positionV>
+                <wp:extent cx="0" cy="200025"/>
+                <wp:effectExtent l="0" t="0" r="19050" b="28575"/>
+                <wp:wrapNone/>
+                <wp:docPr id="29" name="直線接點 29"/>
+                <wp:cNvGraphicFramePr/>
+                <a:graphic xmlns:a="http://schemas.openxmlformats.org/drawingml/2006/main">
+                  <a:graphicData uri="http://schemas.microsoft.com/office/word/2010/wordprocessingShape">
+                    <wps:wsp>
+                      <wps:cNvCnPr/>
+                      <wps:spPr>
+                        <a:xfrm>
+                          <a:off x="0" y="0"/>
+                          <a:ext cx="0" cy="200025"/>
+                        </a:xfrm>
+                        <a:prstGeom prst="line">
+                          <a:avLst/>
+                        </a:prstGeom>
+                      </wps:spPr>
+                      <wps:style>
+                        <a:lnRef idx="1">
+                          <a:schemeClr val="dk1"/>
+                        </a:lnRef>
+                        <a:fillRef idx="0">
+                          <a:schemeClr val="dk1"/>
+                        </a:fillRef>
+                        <a:effectRef idx="0">
+                          <a:schemeClr val="dk1"/>
+                        </a:effectRef>
+                        <a:fontRef idx="minor">
+                          <a:schemeClr val="tx1"/>
+                        </a:fontRef>
+                      </wps:style>
+                      <wps:bodyPr/>
+                    </wps:wsp>
+                  </a:graphicData>
+                </a:graphic>
+              </wp:anchor>
+            </w:drawing>
+          </mc:Choice>
+          <mc:Fallback>
+            <w:pict>
+              <v:line w14:anchorId="3C5B0480" id="直線接點 29" o:spid="_x0000_s1026" style="position:absolute;z-index:251700224;visibility:visible;mso-wrap-style:square;mso-wrap-distance-left:9pt;mso-wrap-distance-top:0;mso-wrap-distance-right:9pt;mso-wrap-distance-bottom:0;mso-position-horizontal:absolute;mso-position-horizontal-relative:text;mso-position-vertical:absolute;mso-position-vertical-relative:text" from="261.75pt,161.25pt" to="261.75pt,177pt" o:gfxdata="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" strokecolor="black [3200]" strokeweight=".5pt">
+                <v:stroke joinstyle="miter"/>
+              </v:line>
+            </w:pict>
+          </mc:Fallback>
+        </mc:AlternateContent>
+      </w:r>
+      <w:r>
+        <w:rPr>
+          <w:rFonts w:ascii="標楷體" w:eastAsia="標楷體" w:hAnsi="標楷體"/>
+          <w:noProof/>
+          <w:sz w:val="30"/>
+          <w:szCs w:val="30"/>
+        </w:rPr>
+        <mc:AlternateContent>
+          <mc:Choice Requires="wps">
+            <w:drawing>
+              <wp:anchor distT="0" distB="0" distL="114300" distR="114300" simplePos="0" relativeHeight="251699200" behindDoc="0" locked="0" layoutInCell="1" allowOverlap="1" wp14:anchorId="65A8AED8" wp14:editId="134884B7">
+                <wp:simplePos x="0" y="0"/>
+                <wp:positionH relativeFrom="column">
+                  <wp:posOffset>3305174</wp:posOffset>
+                </wp:positionH>
+                <wp:positionV relativeFrom="paragraph">
+                  <wp:posOffset>2038350</wp:posOffset>
+                </wp:positionV>
+                <wp:extent cx="1190625" cy="9525"/>
+                <wp:effectExtent l="0" t="0" r="28575" b="28575"/>
+                <wp:wrapNone/>
+                <wp:docPr id="28" name="直線接點 28"/>
+                <wp:cNvGraphicFramePr/>
+                <a:graphic xmlns:a="http://schemas.openxmlformats.org/drawingml/2006/main">
+                  <a:graphicData uri="http://schemas.microsoft.com/office/word/2010/wordprocessingShape">
+                    <wps:wsp>
+                      <wps:cNvCnPr/>
+                      <wps:spPr>
+                        <a:xfrm flipV="1">
+                          <a:off x="0" y="0"/>
+                          <a:ext cx="1190625" cy="9525"/>
+                        </a:xfrm>
+                        <a:prstGeom prst="line">
+                          <a:avLst/>
+                        </a:prstGeom>
+                      </wps:spPr>
+                      <wps:style>
+                        <a:lnRef idx="1">
+                          <a:schemeClr val="dk1"/>
+                        </a:lnRef>
+                        <a:fillRef idx="0">
+                          <a:schemeClr val="dk1"/>
+                        </a:fillRef>
+                        <a:effectRef idx="0">
+                          <a:schemeClr val="dk1"/>
+                        </a:effectRef>
+                        <a:fontRef idx="minor">
+                          <a:schemeClr val="tx1"/>
+                        </a:fontRef>
+                      </wps:style>
+                      <wps:bodyPr/>
+                    </wps:wsp>
+                  </a:graphicData>
+                </a:graphic>
+              </wp:anchor>
+            </w:drawing>
+          </mc:Choice>
+          <mc:Fallback>
+            <w:pict>
+              <v:line w14:anchorId="6690ED22" id="直線接點 28" o:spid="_x0000_s1026" style="position:absolute;flip:y;z-index:251699200;visibility:visible;mso-wrap-style:square;mso-wrap-distance-left:9pt;mso-wrap-distance-top:0;mso-wrap-distance-right:9pt;mso-wrap-distance-bottom:0;mso-position-horizontal:absolute;mso-position-horizontal-relative:text;mso-position-vertical:absolute;mso-position-vertical-relative:text" from="260.25pt,160.5pt" to="354pt,161.25pt" o:gfxdata="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" strokecolor="black [3200]" strokeweight=".5pt">
+                <v:stroke joinstyle="miter"/>
+              </v:line>
+            </w:pict>
+          </mc:Fallback>
+        </mc:AlternateContent>
+      </w:r>
+      <w:r>
+        <w:rPr>
+          <w:rFonts w:ascii="標楷體" w:eastAsia="標楷體" w:hAnsi="標楷體"/>
+          <w:noProof/>
+          <w:sz w:val="30"/>
+          <w:szCs w:val="30"/>
+        </w:rPr>
+        <mc:AlternateContent>
+          <mc:Choice Requires="wps">
+            <w:drawing>
+              <wp:anchor distT="0" distB="0" distL="114300" distR="114300" simplePos="0" relativeHeight="251698176" behindDoc="0" locked="0" layoutInCell="1" allowOverlap="1" wp14:anchorId="60182EB4" wp14:editId="1AC4A182">
+                <wp:simplePos x="0" y="0"/>
+                <wp:positionH relativeFrom="column">
+                  <wp:posOffset>3819524</wp:posOffset>
+                </wp:positionH>
+                <wp:positionV relativeFrom="paragraph">
+                  <wp:posOffset>1790701</wp:posOffset>
+                </wp:positionV>
+                <wp:extent cx="0" cy="247650"/>
+                <wp:effectExtent l="0" t="0" r="19050" b="19050"/>
+                <wp:wrapNone/>
+                <wp:docPr id="27" name="直線接點 27"/>
+                <wp:cNvGraphicFramePr/>
+                <a:graphic xmlns:a="http://schemas.openxmlformats.org/drawingml/2006/main">
+                  <a:graphicData uri="http://schemas.microsoft.com/office/word/2010/wordprocessingShape">
+                    <wps:wsp>
+                      <wps:cNvCnPr/>
+                      <wps:spPr>
+                        <a:xfrm>
+                          <a:off x="0" y="0"/>
+                          <a:ext cx="0" cy="247650"/>
+                        </a:xfrm>
+                        <a:prstGeom prst="line">
+                          <a:avLst/>
+                        </a:prstGeom>
+                      </wps:spPr>
+                      <wps:style>
+                        <a:lnRef idx="1">
+                          <a:schemeClr val="dk1"/>
+                        </a:lnRef>
+                        <a:fillRef idx="0">
+                          <a:schemeClr val="dk1"/>
+                        </a:fillRef>
+                        <a:effectRef idx="0">
+                          <a:schemeClr val="dk1"/>
+                        </a:effectRef>
+                        <a:fontRef idx="minor">
+                          <a:schemeClr val="tx1"/>
+                        </a:fontRef>
+                      </wps:style>
+                      <wps:bodyPr/>
+                    </wps:wsp>
+                  </a:graphicData>
+                </a:graphic>
+                <wp14:sizeRelH relativeFrom="margin">
+                  <wp14:pctWidth>0</wp14:pctWidth>
+                </wp14:sizeRelH>
+                <wp14:sizeRelV relativeFrom="margin">
+                  <wp14:pctHeight>0</wp14:pctHeight>
+                </wp14:sizeRelV>
+              </wp:anchor>
+            </w:drawing>
+          </mc:Choice>
+          <mc:Fallback>
+            <w:pict>
+              <v:line w14:anchorId="48BEEF1D" id="直線接點 27" o:spid="_x0000_s1026" style="position:absolute;z-index:251698176;visibility:visible;mso-wrap-style:square;mso-width-percent:0;mso-height-percent:0;mso-wrap-distance-left:9pt;mso-wrap-distance-top:0;mso-wrap-distance-right:9pt;mso-wrap-distance-bottom:0;mso-position-horizontal:absolute;mso-position-horizontal-relative:text;mso-position-vertical:absolute;mso-position-vertical-relative:text;mso-width-percent:0;mso-height-percent:0;mso-width-relative:margin;mso-height-relative:margin" from="300.75pt,141pt" to="300.75pt,160.5pt" o:gfxdata="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" strokecolor="black [3200]" strokeweight=".5pt">
+                <v:stroke joinstyle="miter"/>
+              </v:line>
+            </w:pict>
+          </mc:Fallback>
+        </mc:AlternateContent>
+      </w:r>
+      <w:r>
+        <w:rPr>
+          <w:rFonts w:ascii="標楷體" w:eastAsia="標楷體" w:hAnsi="標楷體"/>
+          <w:noProof/>
+          <w:sz w:val="30"/>
+          <w:szCs w:val="30"/>
+        </w:rPr>
+        <mc:AlternateContent>
+          <mc:Choice Requires="wps">
+            <w:drawing>
+              <wp:anchor distT="0" distB="0" distL="114300" distR="114300" simplePos="0" relativeHeight="251697152" behindDoc="0" locked="0" layoutInCell="1" allowOverlap="1" wp14:anchorId="0474C435" wp14:editId="0E97DFC7">
+                <wp:simplePos x="0" y="0"/>
+                <wp:positionH relativeFrom="column">
+                  <wp:posOffset>1828800</wp:posOffset>
+                </wp:positionH>
+                <wp:positionV relativeFrom="paragraph">
+                  <wp:posOffset>2009775</wp:posOffset>
+                </wp:positionV>
+                <wp:extent cx="0" cy="266700"/>
+                <wp:effectExtent l="0" t="0" r="19050" b="19050"/>
+                <wp:wrapNone/>
+                <wp:docPr id="26" name="直線接點 26"/>
+                <wp:cNvGraphicFramePr/>
+                <a:graphic xmlns:a="http://schemas.openxmlformats.org/drawingml/2006/main">
+                  <a:graphicData uri="http://schemas.microsoft.com/office/word/2010/wordprocessingShape">
+                    <wps:wsp>
+                      <wps:cNvCnPr/>
+                      <wps:spPr>
+                        <a:xfrm>
+                          <a:off x="0" y="0"/>
+                          <a:ext cx="0" cy="266700"/>
+                        </a:xfrm>
+                        <a:prstGeom prst="line">
+                          <a:avLst/>
+                        </a:prstGeom>
+                      </wps:spPr>
+                      <wps:style>
+                        <a:lnRef idx="1">
+                          <a:schemeClr val="dk1"/>
+                        </a:lnRef>
+                        <a:fillRef idx="0">
+                          <a:schemeClr val="dk1"/>
+                        </a:fillRef>
+                        <a:effectRef idx="0">
+                          <a:schemeClr val="dk1"/>
+                        </a:effectRef>
+                        <a:fontRef idx="minor">
+                          <a:schemeClr val="tx1"/>
+                        </a:fontRef>
+                      </wps:style>
+                      <wps:bodyPr/>
+                    </wps:wsp>
+                  </a:graphicData>
+                </a:graphic>
+              </wp:anchor>
+            </w:drawing>
+          </mc:Choice>
+          <mc:Fallback>
+            <w:pict>
+              <v:line w14:anchorId="19197CA6" id="直線接點 26" o:spid="_x0000_s1026" style="position:absolute;z-index:251697152;visibility:visible;mso-wrap-style:square;mso-wrap-distance-left:9pt;mso-wrap-distance-top:0;mso-wrap-distance-right:9pt;mso-wrap-distance-bottom:0;mso-position-horizontal:absolute;mso-position-horizontal-relative:text;mso-position-vertical:absolute;mso-position-vertical-relative:text" from="2in,158.25pt" to="2in,179.25pt" o:gfxdata="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" strokecolor="black [3200]" strokeweight=".5pt">
+                <v:stroke joinstyle="miter"/>
+              </v:line>
+            </w:pict>
+          </mc:Fallback>
+        </mc:AlternateContent>
+      </w:r>
+      <w:r>
+        <w:rPr>
+          <w:rFonts w:ascii="標楷體" w:eastAsia="標楷體" w:hAnsi="標楷體"/>
+          <w:noProof/>
+          <w:sz w:val="30"/>
+          <w:szCs w:val="30"/>
+        </w:rPr>
+        <mc:AlternateContent>
+          <mc:Choice Requires="wps">
+            <w:drawing>
+              <wp:anchor distT="0" distB="0" distL="114300" distR="114300" simplePos="0" relativeHeight="251696128" behindDoc="0" locked="0" layoutInCell="1" allowOverlap="1" wp14:anchorId="73708372" wp14:editId="3E6FA86C">
+                <wp:simplePos x="0" y="0"/>
+                <wp:positionH relativeFrom="column">
+                  <wp:posOffset>1228725</wp:posOffset>
+                </wp:positionH>
+                <wp:positionV relativeFrom="paragraph">
+                  <wp:posOffset>2009775</wp:posOffset>
+                </wp:positionV>
+                <wp:extent cx="609600" cy="0"/>
+                <wp:effectExtent l="0" t="0" r="19050" b="19050"/>
+                <wp:wrapNone/>
+                <wp:docPr id="25" name="直線接點 25"/>
+                <wp:cNvGraphicFramePr/>
+                <a:graphic xmlns:a="http://schemas.openxmlformats.org/drawingml/2006/main">
+                  <a:graphicData uri="http://schemas.microsoft.com/office/word/2010/wordprocessingShape">
+                    <wps:wsp>
+                      <wps:cNvCnPr/>
+                      <wps:spPr>
+                        <a:xfrm>
+                          <a:off x="0" y="0"/>
+                          <a:ext cx="609600" cy="0"/>
+                        </a:xfrm>
+                        <a:prstGeom prst="line">
+                          <a:avLst/>
+                        </a:prstGeom>
+                      </wps:spPr>
+                      <wps:style>
+                        <a:lnRef idx="1">
+                          <a:schemeClr val="dk1"/>
+                        </a:lnRef>
+                        <a:fillRef idx="0">
+                          <a:schemeClr val="dk1"/>
+                        </a:fillRef>
+                        <a:effectRef idx="0">
+                          <a:schemeClr val="dk1"/>
+                        </a:effectRef>
+                        <a:fontRef idx="minor">
+                          <a:schemeClr val="tx1"/>
+                        </a:fontRef>
+                      </wps:style>
+                      <wps:bodyPr/>
+                    </wps:wsp>
+                  </a:graphicData>
+                </a:graphic>
+              </wp:anchor>
+            </w:drawing>
+          </mc:Choice>
+          <mc:Fallback>
+            <w:pict>
+              <v:line w14:anchorId="76CBCB6A" id="直線接點 25" o:spid="_x0000_s1026" style="position:absolute;z-index:251696128;visibility:visible;mso-wrap-style:square;mso-wrap-distance-left:9pt;mso-wrap-distance-top:0;mso-wrap-distance-right:9pt;mso-wrap-distance-bottom:0;mso-position-horizontal:absolute;mso-position-horizontal-relative:text;mso-position-vertical:absolute;mso-position-vertical-relative:text" from="96.75pt,158.25pt" to="144.75pt,158.25pt" o:gfxdata="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" strokecolor="black [3200]" strokeweight=".5pt">
+                <v:stroke joinstyle="miter"/>
+              </v:line>
+            </w:pict>
+          </mc:Fallback>
+        </mc:AlternateContent>
+      </w:r>
+      <w:r>
+        <w:rPr>
+          <w:rFonts w:ascii="標楷體" w:eastAsia="標楷體" w:hAnsi="標楷體"/>
+          <w:noProof/>
+          <w:sz w:val="30"/>
+          <w:szCs w:val="30"/>
+        </w:rPr>
+        <mc:AlternateContent>
+          <mc:Choice Requires="wps">
+            <w:drawing>
+              <wp:anchor distT="0" distB="0" distL="114300" distR="114300" simplePos="0" relativeHeight="251677696" behindDoc="0" locked="0" layoutInCell="1" allowOverlap="1" wp14:anchorId="5C9D0263" wp14:editId="0E7170ED">
+                <wp:simplePos x="0" y="0"/>
+                <wp:positionH relativeFrom="margin">
+                  <wp:posOffset>190500</wp:posOffset>
+                </wp:positionH>
+                <wp:positionV relativeFrom="paragraph">
+                  <wp:posOffset>2266950</wp:posOffset>
+                </wp:positionV>
+                <wp:extent cx="904875" cy="361950"/>
+                <wp:effectExtent l="0" t="0" r="28575" b="19050"/>
+                <wp:wrapNone/>
+                <wp:docPr id="11" name="矩形 11"/>
+                <wp:cNvGraphicFramePr/>
+                <a:graphic xmlns:a="http://schemas.openxmlformats.org/drawingml/2006/main">
+                  <a:graphicData uri="http://schemas.microsoft.com/office/word/2010/wordprocessingShape">
+                    <wps:wsp>
+                      <wps:cNvSpPr/>
+                      <wps:spPr>
+                        <a:xfrm>
+                          <a:off x="0" y="0"/>
+                          <a:ext cx="904875" cy="361950"/>
+                        </a:xfrm>
+                        <a:prstGeom prst="rect">
+                          <a:avLst/>
+                        </a:prstGeom>
+                      </wps:spPr>
+                      <wps:style>
+                        <a:lnRef idx="2">
+                          <a:schemeClr val="dk1"/>
+                        </a:lnRef>
+                        <a:fillRef idx="1">
+                          <a:schemeClr val="lt1"/>
+                        </a:fillRef>
+                        <a:effectRef idx="0">
+                          <a:schemeClr val="dk1"/>
+                        </a:effectRef>
+                        <a:fontRef idx="minor">
+                          <a:schemeClr val="dk1"/>
+                        </a:fontRef>
+                      </wps:style>
+                      <wps:txbx>
+                        <w:txbxContent>
+                          <w:p>
+                            <w:pPr>
+                              <w:jc w:val="center"/>
+                              <w:rPr>
+                                <w:rFonts w:hint="eastAsia"/>
+                              </w:rPr>
+                            </w:pPr>
+                            <w:r>
+                              <w:rPr>
+                                <w:rFonts w:hint="eastAsia"/>
+                              </w:rPr>
+                              <w:t>黑板</w:t>
+                            </w:r>
+                          </w:p>
+                        </w:txbxContent>
+                      </wps:txbx>
+                      <wps:bodyPr rot="0" spcFirstLastPara="0" vertOverflow="overflow" horzOverflow="overflow" vert="horz" wrap="square" lIns="91440" tIns="45720" rIns="91440" bIns="45720" numCol="1" spcCol="0" rtlCol="0" fromWordArt="0" anchor="ctr" anchorCtr="0" forceAA="0" compatLnSpc="1">
+                        <a:prstTxWarp prst="textNoShape">
+                          <a:avLst/>
+                        </a:prstTxWarp>
+                        <a:noAutofit/>
+                      </wps:bodyPr>
+                    </wps:wsp>
+                  </a:graphicData>
+                </a:graphic>
+                <wp14:sizeRelH relativeFrom="margin">
+                  <wp14:pctWidth>0</wp14:pctWidth>
+                </wp14:sizeRelH>
+                <wp14:sizeRelV relativeFrom="margin">
+                  <wp14:pctHeight>0</wp14:pctHeight>
+                </wp14:sizeRelV>
+              </wp:anchor>
+            </w:drawing>
+          </mc:Choice>
+          <mc:Fallback>
+            <w:pict>
+              <v:rect w14:anchorId="5C9D0263" id="矩形 11" o:spid="_x0000_s1026" style="position:absolute;margin-left:15pt;margin-top:178.5pt;width:71.25pt;height:28.5pt;z-index:251677696;visibility:visible;mso-wrap-style:square;mso-width-percent:0;mso-height-percent:0;mso-wrap-distance-left:9pt;mso-wrap-distance-top:0;mso-wrap-distance-right:9pt;mso-wrap-distance-bottom:0;mso-position-horizontal:absolute;mso-position-horizontal-relative:margin;mso-position-vertical:absolute;mso-position-vertical-relative:text;mso-width-percent:0;mso-height-percent:0;mso-width-relative:margin;mso-height-relative:margin;v-text-anchor:middle" o:gfxdata="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" fillcolor="white [3201]" strokecolor="black [3200]" strokeweight="1pt">
+                <v:textbox>
+                  <w:txbxContent>
+                    <w:p>
+                      <w:pPr>
+                        <w:jc w:val="center"/>
+                        <w:rPr>
+                          <w:rFonts w:hint="eastAsia"/>
+                        </w:rPr>
+                      </w:pPr>
+                      <w:r>
+                        <w:rPr>
+                          <w:rFonts w:hint="eastAsia"/>
+                        </w:rPr>
+                        <w:t>黑板</w:t>
+                      </w:r>
+                    </w:p>
+                  </w:txbxContent>
+                </v:textbox>
+                <w10:wrap anchorx="margin"/>
+              </v:rect>
+            </w:pict>
+          </mc:Fallback>
+        </mc:AlternateContent>
+      </w:r>
+      <w:r>
+        <w:rPr>
+          <w:rFonts w:ascii="標楷體" w:eastAsia="標楷體" w:hAnsi="標楷體"/>
+          <w:noProof/>
+          <w:sz w:val="30"/>
+          <w:szCs w:val="30"/>
+        </w:rPr>
+        <mc:AlternateContent>
+          <mc:Choice Requires="wps">
+            <w:drawing>
+              <wp:anchor distT="0" distB="0" distL="114300" distR="114300" simplePos="0" relativeHeight="251695104" behindDoc="0" locked="0" layoutInCell="1" allowOverlap="1" wp14:anchorId="3105E939" wp14:editId="4AD1013B">
+                <wp:simplePos x="0" y="0"/>
+                <wp:positionH relativeFrom="column">
+                  <wp:posOffset>638175</wp:posOffset>
+                </wp:positionH>
+                <wp:positionV relativeFrom="paragraph">
+                  <wp:posOffset>2009775</wp:posOffset>
+                </wp:positionV>
+                <wp:extent cx="0" cy="228600"/>
+                <wp:effectExtent l="0" t="0" r="19050" b="19050"/>
+                <wp:wrapNone/>
+                <wp:docPr id="24" name="直線接點 24"/>
+                <wp:cNvGraphicFramePr/>
+                <a:graphic xmlns:a="http://schemas.openxmlformats.org/drawingml/2006/main">
+                  <a:graphicData uri="http://schemas.microsoft.com/office/word/2010/wordprocessingShape">
+                    <wps:wsp>
+                      <wps:cNvCnPr/>
+                      <wps:spPr>
+                        <a:xfrm>
+                          <a:off x="0" y="0"/>
+                          <a:ext cx="0" cy="228600"/>
+                        </a:xfrm>
+                        <a:prstGeom prst="line">
+                          <a:avLst/>
+                        </a:prstGeom>
+                      </wps:spPr>
+                      <wps:style>
+                        <a:lnRef idx="1">
+                          <a:schemeClr val="dk1"/>
+                        </a:lnRef>
+                        <a:fillRef idx="0">
+                          <a:schemeClr val="dk1"/>
+                        </a:fillRef>
+                        <a:effectRef idx="0">
+                          <a:schemeClr val="dk1"/>
+                        </a:effectRef>
+                        <a:fontRef idx="minor">
+                          <a:schemeClr val="tx1"/>
+                        </a:fontRef>
+                      </wps:style>
+                      <wps:bodyPr/>
+                    </wps:wsp>
+                  </a:graphicData>
+                </a:graphic>
+                <wp14:sizeRelV relativeFrom="margin">
+                  <wp14:pctHeight>0</wp14:pctHeight>
+                </wp14:sizeRelV>
+              </wp:anchor>
+            </w:drawing>
+          </mc:Choice>
+          <mc:Fallback>
+            <w:pict>
+              <v:line w14:anchorId="1E2C8FCC" id="直線接點 24" o:spid="_x0000_s1026" style="position:absolute;z-index:251695104;visibility:visible;mso-wrap-style:square;mso-height-percent:0;mso-wrap-distance-left:9pt;mso-wrap-distance-top:0;mso-wrap-distance-right:9pt;mso-wrap-distance-bottom:0;mso-position-horizontal:absolute;mso-position-horizontal-relative:text;mso-position-vertical:absolute;mso-position-vertical-relative:text;mso-height-percent:0;mso-height-relative:margin" from="50.25pt,158.25pt" to="50.25pt,176.25pt" o:gfxdata="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" strokecolor="black [3200]" strokeweight=".5pt">
+                <v:stroke joinstyle="miter"/>
+              </v:line>
+            </w:pict>
+          </mc:Fallback>
+        </mc:AlternateContent>
+      </w:r>
+      <w:r>
+        <w:rPr>
+          <w:rFonts w:ascii="標楷體" w:eastAsia="標楷體" w:hAnsi="標楷體"/>
+          <w:noProof/>
+          <w:sz w:val="30"/>
+          <w:szCs w:val="30"/>
+        </w:rPr>
+        <mc:AlternateContent>
+          <mc:Choice Requires="wps">
+            <w:drawing>
+              <wp:anchor distT="0" distB="0" distL="114300" distR="114300" simplePos="0" relativeHeight="251694080" behindDoc="0" locked="0" layoutInCell="1" allowOverlap="1" wp14:anchorId="4F28FFE3" wp14:editId="72ED7DEE">
+                <wp:simplePos x="0" y="0"/>
+                <wp:positionH relativeFrom="column">
+                  <wp:posOffset>628650</wp:posOffset>
+                </wp:positionH>
+                <wp:positionV relativeFrom="paragraph">
+                  <wp:posOffset>2009776</wp:posOffset>
+                </wp:positionV>
+                <wp:extent cx="609600" cy="0"/>
+                <wp:effectExtent l="0" t="0" r="19050" b="19050"/>
+                <wp:wrapNone/>
+                <wp:docPr id="23" name="直線接點 23"/>
+                <wp:cNvGraphicFramePr/>
+                <a:graphic xmlns:a="http://schemas.openxmlformats.org/drawingml/2006/main">
+                  <a:graphicData uri="http://schemas.microsoft.com/office/word/2010/wordprocessingShape">
+                    <wps:wsp>
+                      <wps:cNvCnPr/>
+                      <wps:spPr>
+                        <a:xfrm flipH="1">
+                          <a:off x="0" y="0"/>
+                          <a:ext cx="609600" cy="0"/>
+                        </a:xfrm>
+                        <a:prstGeom prst="line">
+                          <a:avLst/>
+                        </a:prstGeom>
+                      </wps:spPr>
+                      <wps:style>
+                        <a:lnRef idx="1">
+                          <a:schemeClr val="dk1"/>
+                        </a:lnRef>
+                        <a:fillRef idx="0">
+                          <a:schemeClr val="dk1"/>
+                        </a:fillRef>
+                        <a:effectRef idx="0">
+                          <a:schemeClr val="dk1"/>
+                        </a:effectRef>
+                        <a:fontRef idx="minor">
+                          <a:schemeClr val="tx1"/>
+                        </a:fontRef>
+                      </wps:style>
+                      <wps:bodyPr/>
+                    </wps:wsp>
+                  </a:graphicData>
+                </a:graphic>
+                <wp14:sizeRelH relativeFrom="margin">
+                  <wp14:pctWidth>0</wp14:pctWidth>
+                </wp14:sizeRelH>
+                <wp14:sizeRelV relativeFrom="margin">
+                  <wp14:pctHeight>0</wp14:pctHeight>
+                </wp14:sizeRelV>
+              </wp:anchor>
+            </w:drawing>
+          </mc:Choice>
+          <mc:Fallback>
+            <w:pict>
+              <v:line w14:anchorId="7D51265F" id="直線接點 23" o:spid="_x0000_s1026" style="position:absolute;flip:x;z-index:251694080;visibility:visible;mso-wrap-style:square;mso-width-percent:0;mso-height-percent:0;mso-wrap-distance-left:9pt;mso-wrap-distance-top:0;mso-wrap-distance-right:9pt;mso-wrap-distance-bottom:0;mso-position-horizontal:absolute;mso-position-horizontal-relative:text;mso-position-vertical:absolute;mso-position-vertical-relative:text;mso-width-percent:0;mso-height-percent:0;mso-width-relative:margin;mso-height-relative:margin" from="49.5pt,158.25pt" to="97.5pt,158.25pt" o:gfxdata="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" strokecolor="black [3200]" strokeweight=".5pt">
+                <v:stroke joinstyle="miter"/>
+              </v:line>
+            </w:pict>
+          </mc:Fallback>
+        </mc:AlternateContent>
+      </w:r>
+      <w:r>
+        <w:rPr>
+          <w:rFonts w:ascii="標楷體" w:eastAsia="標楷體" w:hAnsi="標楷體"/>
+          <w:noProof/>
+          <w:sz w:val="30"/>
+          <w:szCs w:val="30"/>
+        </w:rPr>
+        <mc:AlternateContent>
+          <mc:Choice Requires="wps">
+            <w:drawing>
+              <wp:anchor distT="0" distB="0" distL="114300" distR="114300" simplePos="0" relativeHeight="251685888" behindDoc="0" locked="0" layoutInCell="1" allowOverlap="1" wp14:anchorId="1C0504D4" wp14:editId="07970C1D">
+                <wp:simplePos x="0" y="0"/>
+                <wp:positionH relativeFrom="margin">
+                  <wp:posOffset>1438275</wp:posOffset>
+                </wp:positionH>
+                <wp:positionV relativeFrom="paragraph">
+                  <wp:posOffset>2971800</wp:posOffset>
+                </wp:positionV>
+                <wp:extent cx="904875" cy="361950"/>
+                <wp:effectExtent l="0" t="0" r="28575" b="19050"/>
+                <wp:wrapNone/>
+                <wp:docPr id="15" name="矩形 15"/>
+                <wp:cNvGraphicFramePr/>
+                <a:graphic xmlns:a="http://schemas.openxmlformats.org/drawingml/2006/main">
+                  <a:graphicData uri="http://schemas.microsoft.com/office/word/2010/wordprocessingShape">
+                    <wps:wsp>
+                      <wps:cNvSpPr/>
+                      <wps:spPr>
+                        <a:xfrm>
+                          <a:off x="0" y="0"/>
+                          <a:ext cx="904875" cy="361950"/>
+                        </a:xfrm>
+                        <a:prstGeom prst="rect">
+                          <a:avLst/>
+                        </a:prstGeom>
+                      </wps:spPr>
+                      <wps:style>
+                        <a:lnRef idx="2">
+                          <a:schemeClr val="dk1"/>
+                        </a:lnRef>
+                        <a:fillRef idx="1">
+                          <a:schemeClr val="lt1"/>
+                        </a:fillRef>
+                        <a:effectRef idx="0">
+                          <a:schemeClr val="dk1"/>
+                        </a:effectRef>
+                        <a:fontRef idx="minor">
+                          <a:schemeClr val="dk1"/>
+                        </a:fontRef>
+                      </wps:style>
+                      <wps:txbx>
+                        <w:txbxContent>
+                          <w:p>
+                            <w:pPr>
+                              <w:jc w:val="center"/>
+                              <w:rPr>
+                                <w:rFonts w:hint="eastAsia"/>
+                              </w:rPr>
+                            </w:pPr>
+                            <w:r>
+                              <w:rPr>
+                                <w:rFonts w:hint="eastAsia"/>
+                              </w:rPr>
+                              <w:t>抽屜</w:t>
+                            </w:r>
+                          </w:p>
+                        </w:txbxContent>
+                      </wps:txbx>
+                      <wps:bodyPr rot="0" spcFirstLastPara="0" vertOverflow="overflow" horzOverflow="overflow" vert="horz" wrap="square" lIns="91440" tIns="45720" rIns="91440" bIns="45720" numCol="1" spcCol="0" rtlCol="0" fromWordArt="0" anchor="ctr" anchorCtr="0" forceAA="0" compatLnSpc="1">
+                        <a:prstTxWarp prst="textNoShape">
+                          <a:avLst/>
+                        </a:prstTxWarp>
+                        <a:noAutofit/>
+                      </wps:bodyPr>
+                    </wps:wsp>
+                  </a:graphicData>
+                </a:graphic>
+                <wp14:sizeRelH relativeFrom="margin">
+                  <wp14:pctWidth>0</wp14:pctWidth>
+                </wp14:sizeRelH>
+                <wp14:sizeRelV relativeFrom="margin">
+                  <wp14:pctHeight>0</wp14:pctHeight>
+                </wp14:sizeRelV>
+              </wp:anchor>
+            </w:drawing>
+          </mc:Choice>
+          <mc:Fallback>
+            <w:pict>
+              <v:rect w14:anchorId="1C0504D4" id="矩形 15" o:spid="_x0000_s1027" style="position:absolute;margin-left:113.25pt;margin-top:234pt;width:71.25pt;height:28.5pt;z-index:251685888;visibility:visible;mso-wrap-style:square;mso-width-percent:0;mso-height-percent:0;mso-wrap-distance-left:9pt;mso-wrap-distance-top:0;mso-wrap-distance-right:9pt;mso-wrap-distance-bottom:0;mso-position-horizontal:absolute;mso-position-horizontal-relative:margin;mso-position-vertical:absolute;mso-position-vertical-relative:text;mso-width-percent:0;mso-height-percent:0;mso-width-relative:margin;mso-height-relative:margin;v-text-anchor:middle" o:gfxdata="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" fillcolor="white [3201]" strokecolor="black [3200]" strokeweight="1pt">
+                <v:textbox>
+                  <w:txbxContent>
+                    <w:p>
+                      <w:pPr>
+                        <w:jc w:val="center"/>
+                        <w:rPr>
+                          <w:rFonts w:hint="eastAsia"/>
+                        </w:rPr>
+                      </w:pPr>
+                      <w:r>
+                        <w:rPr>
+                          <w:rFonts w:hint="eastAsia"/>
+                        </w:rPr>
+                        <w:t>抽屜</w:t>
+                      </w:r>
+                    </w:p>
+                  </w:txbxContent>
+                </v:textbox>
+                <w10:wrap anchorx="margin"/>
+              </v:rect>
+            </w:pict>
+          </mc:Fallback>
+        </mc:AlternateContent>
+      </w:r>
+      <w:r>
+        <w:rPr>
+          <w:rFonts w:ascii="標楷體" w:eastAsia="標楷體" w:hAnsi="標楷體"/>
+          <w:noProof/>
+          <w:sz w:val="30"/>
+          <w:szCs w:val="30"/>
+        </w:rPr>
+        <mc:AlternateContent>
+          <mc:Choice Requires="wps">
+            <w:drawing>
+              <wp:anchor distT="0" distB="0" distL="114300" distR="114300" simplePos="0" relativeHeight="251683840" behindDoc="0" locked="0" layoutInCell="1" allowOverlap="1" wp14:anchorId="48B878DF" wp14:editId="6801CFA9">
+                <wp:simplePos x="0" y="0"/>
+                <wp:positionH relativeFrom="margin">
+                  <wp:posOffset>3981450</wp:posOffset>
+                </wp:positionH>
+                <wp:positionV relativeFrom="paragraph">
+                  <wp:posOffset>2247900</wp:posOffset>
+                </wp:positionV>
+                <wp:extent cx="904875" cy="361950"/>
+                <wp:effectExtent l="0" t="0" r="28575" b="19050"/>
+                <wp:wrapNone/>
+                <wp:docPr id="14" name="矩形 14"/>
+                <wp:cNvGraphicFramePr/>
+                <a:graphic xmlns:a="http://schemas.openxmlformats.org/drawingml/2006/main">
+                  <a:graphicData uri="http://schemas.microsoft.com/office/word/2010/wordprocessingShape">
+                    <wps:wsp>
+                      <wps:cNvSpPr/>
+                      <wps:spPr>
+                        <a:xfrm>
+                          <a:off x="0" y="0"/>
+                          <a:ext cx="904875" cy="361950"/>
+                        </a:xfrm>
+                        <a:prstGeom prst="rect">
+                          <a:avLst/>
+                        </a:prstGeom>
+                      </wps:spPr>
+                      <wps:style>
+                        <a:lnRef idx="2">
+                          <a:schemeClr val="dk1"/>
+                        </a:lnRef>
+                        <a:fillRef idx="1">
+                          <a:schemeClr val="lt1"/>
+                        </a:fillRef>
+                        <a:effectRef idx="0">
+                          <a:schemeClr val="dk1"/>
+                        </a:effectRef>
+                        <a:fontRef idx="minor">
+                          <a:schemeClr val="dk1"/>
+                        </a:fontRef>
+                      </wps:style>
+                      <wps:txbx>
+                        <w:txbxContent>
+                          <w:p>
+                            <w:pPr>
+                              <w:jc w:val="center"/>
+                              <w:rPr>
+                                <w:rFonts w:hint="eastAsia"/>
+                              </w:rPr>
+                            </w:pPr>
+                            <w:r>
+                              <w:rPr>
+                                <w:rFonts w:hint="eastAsia"/>
+                              </w:rPr>
+                              <w:t>桌子</w:t>
+                            </w:r>
+                          </w:p>
+                        </w:txbxContent>
+                      </wps:txbx>
+                      <wps:bodyPr rot="0" spcFirstLastPara="0" vertOverflow="overflow" horzOverflow="overflow" vert="horz" wrap="square" lIns="91440" tIns="45720" rIns="91440" bIns="45720" numCol="1" spcCol="0" rtlCol="0" fromWordArt="0" anchor="ctr" anchorCtr="0" forceAA="0" compatLnSpc="1">
+                        <a:prstTxWarp prst="textNoShape">
+                          <a:avLst/>
+                        </a:prstTxWarp>
+                        <a:noAutofit/>
+                      </wps:bodyPr>
+                    </wps:wsp>
+                  </a:graphicData>
+                </a:graphic>
+                <wp14:sizeRelH relativeFrom="margin">
+                  <wp14:pctWidth>0</wp14:pctWidth>
+                </wp14:sizeRelH>
+                <wp14:sizeRelV relativeFrom="margin">
+                  <wp14:pctHeight>0</wp14:pctHeight>
+                </wp14:sizeRelV>
+              </wp:anchor>
+            </w:drawing>
+          </mc:Choice>
+          <mc:Fallback>
+            <w:pict>
+              <v:rect w14:anchorId="48B878DF" id="矩形 14" o:spid="_x0000_s1028" style="position:absolute;margin-left:313.5pt;margin-top:177pt;width:71.25pt;height:28.5pt;z-index:251683840;visibility:visible;mso-wrap-style:square;mso-width-percent:0;mso-height-percent:0;mso-wrap-distance-left:9pt;mso-wrap-distance-top:0;mso-wrap-distance-right:9pt;mso-wrap-distance-bottom:0;mso-position-horizontal:absolute;mso-position-horizontal-relative:margin;mso-position-vertical:absolute;mso-position-vertical-relative:text;mso-width-percent:0;mso-height-percent:0;mso-width-relative:margin;mso-height-relative:margin;v-text-anchor:middle" o:gfxdata="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" fillcolor="white [3201]" strokecolor="black [3200]" strokeweight="1pt">
+                <v:textbox>
+                  <w:txbxContent>
+                    <w:p>
+                      <w:pPr>
+                        <w:jc w:val="center"/>
+                        <w:rPr>
+                          <w:rFonts w:hint="eastAsia"/>
+                        </w:rPr>
+                      </w:pPr>
+                      <w:r>
+                        <w:rPr>
+                          <w:rFonts w:hint="eastAsia"/>
+                        </w:rPr>
+                        <w:t>桌子</w:t>
+                      </w:r>
+                    </w:p>
+                  </w:txbxContent>
+                </v:textbox>
+                <w10:wrap anchorx="margin"/>
+              </v:rect>
+            </w:pict>
+          </mc:Fallback>
+        </mc:AlternateContent>
+      </w:r>
+      <w:r>
+        <w:rPr>
+          <w:rFonts w:ascii="標楷體" w:eastAsia="標楷體" w:hAnsi="標楷體"/>
+          <w:noProof/>
+          <w:sz w:val="30"/>
+          <w:szCs w:val="30"/>
+        </w:rPr>
+        <mc:AlternateContent>
+          <mc:Choice Requires="wps">
+            <w:drawing>
+              <wp:anchor distT="0" distB="0" distL="114300" distR="114300" simplePos="0" relativeHeight="251681792" behindDoc="0" locked="0" layoutInCell="1" allowOverlap="1" wp14:anchorId="28887FA1" wp14:editId="17951949">
+                <wp:simplePos x="0" y="0"/>
+                <wp:positionH relativeFrom="margin">
+                  <wp:posOffset>2790825</wp:posOffset>
+                </wp:positionH>
+                <wp:positionV relativeFrom="paragraph">
+                  <wp:posOffset>2238375</wp:posOffset>
+                </wp:positionV>
+                <wp:extent cx="904875" cy="361950"/>
+                <wp:effectExtent l="0" t="0" r="28575" b="19050"/>
+                <wp:wrapNone/>
+                <wp:docPr id="13" name="矩形 13"/>
+                <wp:cNvGraphicFramePr/>
+                <a:graphic xmlns:a="http://schemas.openxmlformats.org/drawingml/2006/main">
+                  <a:graphicData uri="http://schemas.microsoft.com/office/word/2010/wordprocessingShape">
+                    <wps:wsp>
+                      <wps:cNvSpPr/>
+                      <wps:spPr>
+                        <a:xfrm>
+                          <a:off x="0" y="0"/>
+                          <a:ext cx="904875" cy="361950"/>
+                        </a:xfrm>
+                        <a:prstGeom prst="rect">
+                          <a:avLst/>
+                        </a:prstGeom>
+                      </wps:spPr>
+                      <wps:style>
+                        <a:lnRef idx="2">
+                          <a:schemeClr val="dk1"/>
+                        </a:lnRef>
+                        <a:fillRef idx="1">
+                          <a:schemeClr val="lt1"/>
+                        </a:fillRef>
+                        <a:effectRef idx="0">
+                          <a:schemeClr val="dk1"/>
+                        </a:effectRef>
+                        <a:fontRef idx="minor">
+                          <a:schemeClr val="dk1"/>
+                        </a:fontRef>
+                      </wps:style>
+                      <wps:txbx>
+                        <w:txbxContent>
+                          <w:p>
+                            <w:pPr>
+                              <w:jc w:val="center"/>
+                              <w:rPr>
+                                <w:rFonts w:hint="eastAsia"/>
+                              </w:rPr>
+                            </w:pPr>
+                            <w:r>
+                              <w:rPr>
+                                <w:rFonts w:hint="eastAsia"/>
+                              </w:rPr>
+                              <w:t>黑板</w:t>
+                            </w:r>
+                          </w:p>
+                        </w:txbxContent>
+                      </wps:txbx>
+                      <wps:bodyPr rot="0" spcFirstLastPara="0" vertOverflow="overflow" horzOverflow="overflow" vert="horz" wrap="square" lIns="91440" tIns="45720" rIns="91440" bIns="45720" numCol="1" spcCol="0" rtlCol="0" fromWordArt="0" anchor="ctr" anchorCtr="0" forceAA="0" compatLnSpc="1">
+                        <a:prstTxWarp prst="textNoShape">
+                          <a:avLst/>
+                        </a:prstTxWarp>
+                        <a:noAutofit/>
+                      </wps:bodyPr>
+                    </wps:wsp>
+                  </a:graphicData>
+                </a:graphic>
+                <wp14:sizeRelH relativeFrom="margin">
+                  <wp14:pctWidth>0</wp14:pctWidth>
+                </wp14:sizeRelH>
+                <wp14:sizeRelV relativeFrom="margin">
+                  <wp14:pctHeight>0</wp14:pctHeight>
+                </wp14:sizeRelV>
+              </wp:anchor>
+            </w:drawing>
+          </mc:Choice>
+          <mc:Fallback>
+            <w:pict>
+              <v:rect w14:anchorId="28887FA1" id="矩形 13" o:spid="_x0000_s1029" style="position:absolute;margin-left:219.75pt;margin-top:176.25pt;width:71.25pt;height:28.5pt;z-index:251681792;visibility:visible;mso-wrap-style:square;mso-width-percent:0;mso-height-percent:0;mso-wrap-distance-left:9pt;mso-wrap-distance-top:0;mso-wrap-distance-right:9pt;mso-wrap-distance-bottom:0;mso-position-horizontal:absolute;mso-position-horizontal-relative:margin;mso-position-vertical:absolute;mso-position-vertical-relative:text;mso-width-percent:0;mso-height-percent:0;mso-width-relative:margin;mso-height-relative:margin;v-text-anchor:middle" o:gfxdata="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" fillcolor="white [3201]" strokecolor="black [3200]" strokeweight="1pt">
+                <v:textbox>
+                  <w:txbxContent>
+                    <w:p>
+                      <w:pPr>
+                        <w:jc w:val="center"/>
+                        <w:rPr>
+                          <w:rFonts w:hint="eastAsia"/>
+                        </w:rPr>
+                      </w:pPr>
+                      <w:r>
+                        <w:rPr>
+                          <w:rFonts w:hint="eastAsia"/>
+                        </w:rPr>
+                        <w:t>黑板</w:t>
+                      </w:r>
+                    </w:p>
+                  </w:txbxContent>
+                </v:textbox>
+                <w10:wrap anchorx="margin"/>
+              </v:rect>
+            </w:pict>
+          </mc:Fallback>
+        </mc:AlternateContent>
+      </w:r>
+      <w:r>
+        <w:rPr>
+          <w:rFonts w:ascii="標楷體" w:eastAsia="標楷體" w:hAnsi="標楷體"/>
+          <w:noProof/>
+          <w:sz w:val="30"/>
+          <w:szCs w:val="30"/>
+        </w:rPr>
+        <mc:AlternateContent>
+          <mc:Choice Requires="wps">
+            <w:drawing>
+              <wp:anchor distT="0" distB="0" distL="114300" distR="114300" simplePos="0" relativeHeight="251679744" behindDoc="0" locked="0" layoutInCell="1" allowOverlap="1" wp14:anchorId="4DF7B82C" wp14:editId="336141BB">
+                <wp:simplePos x="0" y="0"/>
+                <wp:positionH relativeFrom="margin">
+                  <wp:posOffset>1409700</wp:posOffset>
+                </wp:positionH>
+                <wp:positionV relativeFrom="paragraph">
+                  <wp:posOffset>2257425</wp:posOffset>
+                </wp:positionV>
+                <wp:extent cx="904875" cy="361950"/>
+                <wp:effectExtent l="0" t="0" r="28575" b="19050"/>
+                <wp:wrapNone/>
+                <wp:docPr id="12" name="矩形 12"/>
+                <wp:cNvGraphicFramePr/>
+                <a:graphic xmlns:a="http://schemas.openxmlformats.org/drawingml/2006/main">
+                  <a:graphicData uri="http://schemas.microsoft.com/office/word/2010/wordprocessingShape">
+                    <wps:wsp>
+                      <wps:cNvSpPr/>
+                      <wps:spPr>
+                        <a:xfrm>
+                          <a:off x="0" y="0"/>
+                          <a:ext cx="904875" cy="361950"/>
+                        </a:xfrm>
+                        <a:prstGeom prst="rect">
+                          <a:avLst/>
+                        </a:prstGeom>
+                      </wps:spPr>
+                      <wps:style>
+                        <a:lnRef idx="2">
+                          <a:schemeClr val="dk1"/>
+                        </a:lnRef>
+                        <a:fillRef idx="1">
+                          <a:schemeClr val="lt1"/>
+                        </a:fillRef>
+                        <a:effectRef idx="0">
+                          <a:schemeClr val="dk1"/>
+                        </a:effectRef>
+                        <a:fontRef idx="minor">
+                          <a:schemeClr val="dk1"/>
+                        </a:fontRef>
+                      </wps:style>
+                      <wps:txbx>
+                        <w:txbxContent>
+                          <w:p>
+                            <w:pPr>
+                              <w:jc w:val="center"/>
+                              <w:rPr>
+                                <w:rFonts w:hint="eastAsia"/>
+                              </w:rPr>
+                            </w:pPr>
+                            <w:r>
+                              <w:rPr>
+                                <w:rFonts w:hint="eastAsia"/>
+                              </w:rPr>
+                              <w:t>桌子</w:t>
+                            </w:r>
+                          </w:p>
+                        </w:txbxContent>
+                      </wps:txbx>
+                      <wps:bodyPr rot="0" spcFirstLastPara="0" vertOverflow="overflow" horzOverflow="overflow" vert="horz" wrap="square" lIns="91440" tIns="45720" rIns="91440" bIns="45720" numCol="1" spcCol="0" rtlCol="0" fromWordArt="0" anchor="ctr" anchorCtr="0" forceAA="0" compatLnSpc="1">
+                        <a:prstTxWarp prst="textNoShape">
+                          <a:avLst/>
+                        </a:prstTxWarp>
+                        <a:noAutofit/>
+                      </wps:bodyPr>
+                    </wps:wsp>
+                  </a:graphicData>
+                </a:graphic>
+                <wp14:sizeRelH relativeFrom="margin">
+                  <wp14:pctWidth>0</wp14:pctWidth>
+                </wp14:sizeRelH>
+                <wp14:sizeRelV relativeFrom="margin">
+                  <wp14:pctHeight>0</wp14:pctHeight>
+                </wp14:sizeRelV>
+              </wp:anchor>
+            </w:drawing>
+          </mc:Choice>
+          <mc:Fallback>
+            <w:pict>
+              <v:rect w14:anchorId="4DF7B82C" id="矩形 12" o:spid="_x0000_s1030" style="position:absolute;margin-left:111pt;margin-top:177.75pt;width:71.25pt;height:28.5pt;z-index:251679744;visibility:visible;mso-wrap-style:square;mso-width-percent:0;mso-height-percent:0;mso-wrap-distance-left:9pt;mso-wrap-distance-top:0;mso-wrap-distance-right:9pt;mso-wrap-distance-bottom:0;mso-position-horizontal:absolute;mso-position-horizontal-relative:margin;mso-position-vertical:absolute;mso-position-vertical-relative:text;mso-width-percent:0;mso-height-percent:0;mso-width-relative:margin;mso-height-relative:margin;v-text-anchor:middle" o:gfxdata="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" fillcolor="white [3201]" strokecolor="black [3200]" strokeweight="1pt">
+                <v:textbox>
+                  <w:txbxContent>
+                    <w:p>
+                      <w:pPr>
+                        <w:jc w:val="center"/>
+                        <w:rPr>
+                          <w:rFonts w:hint="eastAsia"/>
+                        </w:rPr>
+                      </w:pPr>
+                      <w:r>
+                        <w:rPr>
+                          <w:rFonts w:hint="eastAsia"/>
+                        </w:rPr>
+                        <w:t>桌子</w:t>
+                      </w:r>
+                    </w:p>
+                  </w:txbxContent>
+                </v:textbox>
+                <w10:wrap anchorx="margin"/>
+              </v:rect>
+            </w:pict>
+          </mc:Fallback>
+        </mc:AlternateContent>
+      </w:r>
+      <w:r>
+        <w:rPr>
+          <w:rFonts w:ascii="標楷體" w:eastAsia="標楷體" w:hAnsi="標楷體"/>
+          <w:noProof/>
+          <w:sz w:val="30"/>
+          <w:szCs w:val="30"/>
+        </w:rPr>
+        <mc:AlternateContent>
+          <mc:Choice Requires="wps">
+            <w:drawing>
+              <wp:anchor distT="0" distB="0" distL="114300" distR="114300" simplePos="0" relativeHeight="251693056" behindDoc="0" locked="0" layoutInCell="1" allowOverlap="1" wp14:anchorId="3523834B" wp14:editId="2E709E5A">
+                <wp:simplePos x="0" y="0"/>
+                <wp:positionH relativeFrom="column">
+                  <wp:posOffset>1228725</wp:posOffset>
+                </wp:positionH>
+                <wp:positionV relativeFrom="paragraph">
+                  <wp:posOffset>1819275</wp:posOffset>
+                </wp:positionV>
+                <wp:extent cx="0" cy="200025"/>
+                <wp:effectExtent l="0" t="0" r="19050" b="28575"/>
+                <wp:wrapNone/>
+                <wp:docPr id="22" name="直線接點 22"/>
+                <wp:cNvGraphicFramePr/>
+                <a:graphic xmlns:a="http://schemas.openxmlformats.org/drawingml/2006/main">
+                  <a:graphicData uri="http://schemas.microsoft.com/office/word/2010/wordprocessingShape">
+                    <wps:wsp>
+                      <wps:cNvCnPr/>
+                      <wps:spPr>
+                        <a:xfrm>
+                          <a:off x="0" y="0"/>
+                          <a:ext cx="0" cy="200025"/>
+                        </a:xfrm>
+                        <a:prstGeom prst="line">
+                          <a:avLst/>
+                        </a:prstGeom>
+                      </wps:spPr>
+                      <wps:style>
+                        <a:lnRef idx="1">
+                          <a:schemeClr val="dk1"/>
+                        </a:lnRef>
+                        <a:fillRef idx="0">
+                          <a:schemeClr val="dk1"/>
+                        </a:fillRef>
+                        <a:effectRef idx="0">
+                          <a:schemeClr val="dk1"/>
+                        </a:effectRef>
+                        <a:fontRef idx="minor">
+                          <a:schemeClr val="tx1"/>
+                        </a:fontRef>
+                      </wps:style>
+                      <wps:bodyPr/>
+                    </wps:wsp>
+                  </a:graphicData>
+                </a:graphic>
+                <wp14:sizeRelH relativeFrom="margin">
+                  <wp14:pctWidth>0</wp14:pctWidth>
+                </wp14:sizeRelH>
+              </wp:anchor>
+            </w:drawing>
+          </mc:Choice>
+          <mc:Fallback>
+            <w:pict>
+              <v:line w14:anchorId="1F351162" id="直線接點 22" o:spid="_x0000_s1026" style="position:absolute;z-index:251693056;visibility:visible;mso-wrap-style:square;mso-width-percent:0;mso-wrap-distance-left:9pt;mso-wrap-distance-top:0;mso-wrap-distance-right:9pt;mso-wrap-distance-bottom:0;mso-position-horizontal:absolute;mso-position-horizontal-relative:text;mso-position-vertical:absolute;mso-position-vertical-relative:text;mso-width-percent:0;mso-width-relative:margin" from="96.75pt,143.25pt" to="96.75pt,159pt" o:gfxdata="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" strokecolor="black [3200]" strokeweight=".5pt">
+                <v:stroke joinstyle="miter"/>
+              </v:line>
+            </w:pict>
+          </mc:Fallback>
+        </mc:AlternateContent>
+      </w:r>
+      <w:r>
+        <w:rPr>
+          <w:rFonts w:ascii="標楷體" w:eastAsia="標楷體" w:hAnsi="標楷體"/>
+          <w:noProof/>
+          <w:sz w:val="30"/>
+          <w:szCs w:val="30"/>
+        </w:rPr>
+        <mc:AlternateContent>
+          <mc:Choice Requires="wps">
+            <w:drawing>
+              <wp:anchor distT="0" distB="0" distL="114300" distR="114300" simplePos="0" relativeHeight="251675648" behindDoc="0" locked="0" layoutInCell="1" allowOverlap="1" wp14:anchorId="3177AED3" wp14:editId="577A9D1B">
+                <wp:simplePos x="0" y="0"/>
+                <wp:positionH relativeFrom="column">
+                  <wp:posOffset>3352800</wp:posOffset>
+                </wp:positionH>
+                <wp:positionV relativeFrom="paragraph">
+                  <wp:posOffset>1428750</wp:posOffset>
+                </wp:positionV>
+                <wp:extent cx="904875" cy="361950"/>
+                <wp:effectExtent l="0" t="0" r="28575" b="19050"/>
+                <wp:wrapNone/>
+                <wp:docPr id="10" name="矩形 10"/>
+                <wp:cNvGraphicFramePr/>
+                <a:graphic xmlns:a="http://schemas.openxmlformats.org/drawingml/2006/main">
+                  <a:graphicData uri="http://schemas.microsoft.com/office/word/2010/wordprocessingShape">
+                    <wps:wsp>
+                      <wps:cNvSpPr/>
+                      <wps:spPr>
+                        <a:xfrm>
+                          <a:off x="0" y="0"/>
+                          <a:ext cx="904875" cy="361950"/>
+                        </a:xfrm>
+                        <a:prstGeom prst="rect">
+                          <a:avLst/>
+                        </a:prstGeom>
+                      </wps:spPr>
+                      <wps:style>
+                        <a:lnRef idx="2">
+                          <a:schemeClr val="dk1"/>
+                        </a:lnRef>
+                        <a:fillRef idx="1">
+                          <a:schemeClr val="lt1"/>
+                        </a:fillRef>
+                        <a:effectRef idx="0">
+                          <a:schemeClr val="dk1"/>
+                        </a:effectRef>
+                        <a:fontRef idx="minor">
+                          <a:schemeClr val="dk1"/>
+                        </a:fontRef>
+                      </wps:style>
+                      <wps:txbx>
+                        <w:txbxContent>
+                          <w:p>
+                            <w:pPr>
+                              <w:jc w:val="center"/>
+                              <w:rPr>
+                                <w:rFonts w:hint="eastAsia"/>
+                              </w:rPr>
+                            </w:pPr>
+                            <w:r>
+                              <w:rPr>
+                                <w:rFonts w:hint="eastAsia"/>
+                              </w:rPr>
+                              <w:t>教室</w:t>
+                            </w:r>
+                          </w:p>
+                        </w:txbxContent>
+                      </wps:txbx>
+                      <wps:bodyPr rot="0" spcFirstLastPara="0" vertOverflow="overflow" horzOverflow="overflow" vert="horz" wrap="square" lIns="91440" tIns="45720" rIns="91440" bIns="45720" numCol="1" spcCol="0" rtlCol="0" fromWordArt="0" anchor="ctr" anchorCtr="0" forceAA="0" compatLnSpc="1">
+                        <a:prstTxWarp prst="textNoShape">
+                          <a:avLst/>
+                        </a:prstTxWarp>
+                        <a:noAutofit/>
+                      </wps:bodyPr>
+                    </wps:wsp>
+                  </a:graphicData>
+                </a:graphic>
+                <wp14:sizeRelH relativeFrom="margin">
+                  <wp14:pctWidth>0</wp14:pctWidth>
+                </wp14:sizeRelH>
+                <wp14:sizeRelV relativeFrom="margin">
+                  <wp14:pctHeight>0</wp14:pctHeight>
+                </wp14:sizeRelV>
+              </wp:anchor>
+            </w:drawing>
+          </mc:Choice>
+          <mc:Fallback>
+            <w:pict>
+              <v:rect w14:anchorId="3177AED3" id="矩形 10" o:spid="_x0000_s1031" style="position:absolute;margin-left:264pt;margin-top:112.5pt;width:71.25pt;height:28.5pt;z-index:251675648;visibility:visible;mso-wrap-style:square;mso-width-percent:0;mso-height-percent:0;mso-wrap-distance-left:9pt;mso-wrap-distance-top:0;mso-wrap-distance-right:9pt;mso-wrap-distance-bottom:0;mso-position-horizontal:absolute;mso-position-horizontal-relative:text;mso-position-vertical:absolute;mso-position-vertical-relative:text;mso-width-percent:0;mso-height-percent:0;mso-width-relative:margin;mso-height-relative:margin;v-text-anchor:middle" o:gfxdata="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" fillcolor="white [3201]" strokecolor="black [3200]" strokeweight="1pt">
+                <v:textbox>
+                  <w:txbxContent>
+                    <w:p>
+                      <w:pPr>
+                        <w:jc w:val="center"/>
+                        <w:rPr>
+                          <w:rFonts w:hint="eastAsia"/>
+                        </w:rPr>
+                      </w:pPr>
+                      <w:r>
+                        <w:rPr>
+                          <w:rFonts w:hint="eastAsia"/>
+                        </w:rPr>
+                        <w:t>教室</w:t>
+                      </w:r>
+                    </w:p>
+                  </w:txbxContent>
+                </v:textbox>
+              </v:rect>
+            </w:pict>
+          </mc:Fallback>
+        </mc:AlternateContent>
+      </w:r>
+      <w:r>
+        <w:rPr>
+          <w:rFonts w:ascii="標楷體" w:eastAsia="標楷體" w:hAnsi="標楷體"/>
+          <w:noProof/>
+          <w:sz w:val="30"/>
+          <w:szCs w:val="30"/>
+        </w:rPr>
+        <mc:AlternateContent>
+          <mc:Choice Requires="wps">
+            <w:drawing>
+              <wp:anchor distT="0" distB="0" distL="114300" distR="114300" simplePos="0" relativeHeight="251692032" behindDoc="0" locked="0" layoutInCell="1" allowOverlap="1" wp14:anchorId="15EA0774" wp14:editId="4E2C9D2B">
+                <wp:simplePos x="0" y="0"/>
+                <wp:positionH relativeFrom="column">
+                  <wp:posOffset>3800475</wp:posOffset>
+                </wp:positionH>
+                <wp:positionV relativeFrom="paragraph">
+                  <wp:posOffset>1247775</wp:posOffset>
+                </wp:positionV>
+                <wp:extent cx="0" cy="171450"/>
+                <wp:effectExtent l="0" t="0" r="19050" b="19050"/>
+                <wp:wrapNone/>
+                <wp:docPr id="21" name="直線接點 21"/>
+                <wp:cNvGraphicFramePr/>
+                <a:graphic xmlns:a="http://schemas.openxmlformats.org/drawingml/2006/main">
+                  <a:graphicData uri="http://schemas.microsoft.com/office/word/2010/wordprocessingShape">
+                    <wps:wsp>
+                      <wps:cNvCnPr/>
+                      <wps:spPr>
+                        <a:xfrm>
+                          <a:off x="0" y="0"/>
+                          <a:ext cx="0" cy="171450"/>
+                        </a:xfrm>
+                        <a:prstGeom prst="line">
+                          <a:avLst/>
+                        </a:prstGeom>
+                      </wps:spPr>
+                      <wps:style>
+                        <a:lnRef idx="1">
+                          <a:schemeClr val="dk1"/>
+                        </a:lnRef>
+                        <a:fillRef idx="0">
+                          <a:schemeClr val="dk1"/>
+                        </a:fillRef>
+                        <a:effectRef idx="0">
+                          <a:schemeClr val="dk1"/>
+                        </a:effectRef>
+                        <a:fontRef idx="minor">
+                          <a:schemeClr val="tx1"/>
+                        </a:fontRef>
+                      </wps:style>
+                      <wps:bodyPr/>
+                    </wps:wsp>
+                  </a:graphicData>
+                </a:graphic>
+                <wp14:sizeRelH relativeFrom="margin">
+                  <wp14:pctWidth>0</wp14:pctWidth>
+                </wp14:sizeRelH>
+                <wp14:sizeRelV relativeFrom="margin">
+                  <wp14:pctHeight>0</wp14:pctHeight>
+                </wp14:sizeRelV>
+              </wp:anchor>
+            </w:drawing>
+          </mc:Choice>
+          <mc:Fallback>
+            <w:pict>
+              <v:line w14:anchorId="48526F03" id="直線接點 21" o:spid="_x0000_s1026" style="position:absolute;z-index:251692032;visibility:visible;mso-wrap-style:square;mso-width-percent:0;mso-height-percent:0;mso-wrap-distance-left:9pt;mso-wrap-distance-top:0;mso-wrap-distance-right:9pt;mso-wrap-distance-bottom:0;mso-position-horizontal:absolute;mso-position-horizontal-relative:text;mso-position-vertical:absolute;mso-position-vertical-relative:text;mso-width-percent:0;mso-height-percent:0;mso-width-relative:margin;mso-height-relative:margin" from="299.25pt,98.25pt" to="299.25pt,111.75pt" o:gfxdata="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" strokecolor="black [3200]" strokeweight=".5pt">
+                <v:stroke joinstyle="miter"/>
+              </v:line>
+            </w:pict>
+          </mc:Fallback>
+        </mc:AlternateContent>
+      </w:r>
+      <w:r>
+        <w:rPr>
+          <w:rFonts w:ascii="標楷體" w:eastAsia="標楷體" w:hAnsi="標楷體"/>
+          <w:noProof/>
+          <w:sz w:val="30"/>
+          <w:szCs w:val="30"/>
+        </w:rPr>
+        <mc:AlternateContent>
+          <mc:Choice Requires="wps">
+            <w:drawing>
+              <wp:anchor distT="0" distB="0" distL="114300" distR="114300" simplePos="0" relativeHeight="251691008" behindDoc="0" locked="0" layoutInCell="1" allowOverlap="1" wp14:anchorId="20966506" wp14:editId="44AE47F5">
+                <wp:simplePos x="0" y="0"/>
+                <wp:positionH relativeFrom="column">
+                  <wp:posOffset>2485390</wp:posOffset>
+                </wp:positionH>
+                <wp:positionV relativeFrom="paragraph">
+                  <wp:posOffset>1247775</wp:posOffset>
+                </wp:positionV>
+                <wp:extent cx="1323975" cy="0"/>
+                <wp:effectExtent l="0" t="0" r="28575" b="19050"/>
+                <wp:wrapNone/>
+                <wp:docPr id="20" name="直線接點 20"/>
+                <wp:cNvGraphicFramePr/>
+                <a:graphic xmlns:a="http://schemas.openxmlformats.org/drawingml/2006/main">
+                  <a:graphicData uri="http://schemas.microsoft.com/office/word/2010/wordprocessingShape">
+                    <wps:wsp>
+                      <wps:cNvCnPr/>
+                      <wps:spPr>
+                        <a:xfrm>
+                          <a:off x="0" y="0"/>
+                          <a:ext cx="1323975" cy="0"/>
+                        </a:xfrm>
+                        <a:prstGeom prst="line">
+                          <a:avLst/>
+                        </a:prstGeom>
+                      </wps:spPr>
+                      <wps:style>
+                        <a:lnRef idx="1">
+                          <a:schemeClr val="dk1"/>
+                        </a:lnRef>
+                        <a:fillRef idx="0">
+                          <a:schemeClr val="dk1"/>
+                        </a:fillRef>
+                        <a:effectRef idx="0">
+                          <a:schemeClr val="dk1"/>
+                        </a:effectRef>
+                        <a:fontRef idx="minor">
+                          <a:schemeClr val="tx1"/>
+                        </a:fontRef>
+                      </wps:style>
+                      <wps:bodyPr/>
+                    </wps:wsp>
+                  </a:graphicData>
+                </a:graphic>
+              </wp:anchor>
+            </w:drawing>
+          </mc:Choice>
+          <mc:Fallback>
+            <w:pict>
+              <v:line w14:anchorId="0E2BA343" id="直線接點 20" o:spid="_x0000_s1026" style="position:absolute;z-index:251691008;visibility:visible;mso-wrap-style:square;mso-wrap-distance-left:9pt;mso-wrap-distance-top:0;mso-wrap-distance-right:9pt;mso-wrap-distance-bottom:0;mso-position-horizontal:absolute;mso-position-horizontal-relative:text;mso-position-vertical:absolute;mso-position-vertical-relative:text" from="195.7pt,98.25pt" to="299.95pt,98.25pt" o:gfxdata="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" strokecolor="black [3200]" strokeweight=".5pt">
+                <v:stroke joinstyle="miter"/>
+              </v:line>
+            </w:pict>
+          </mc:Fallback>
+        </mc:AlternateContent>
+      </w:r>
+      <w:r>
+        <w:rPr>
+          <w:rFonts w:ascii="標楷體" w:eastAsia="標楷體" w:hAnsi="標楷體"/>
+          <w:noProof/>
+          <w:sz w:val="30"/>
+          <w:szCs w:val="30"/>
+        </w:rPr>
+        <mc:AlternateContent>
+          <mc:Choice Requires="wps">
+            <w:drawing>
+              <wp:anchor distT="0" distB="0" distL="114300" distR="114300" simplePos="0" relativeHeight="251673600" behindDoc="0" locked="0" layoutInCell="1" allowOverlap="1" wp14:anchorId="6D0B655B" wp14:editId="693C4EB7">
+                <wp:simplePos x="0" y="0"/>
+                <wp:positionH relativeFrom="column">
+                  <wp:posOffset>781050</wp:posOffset>
+                </wp:positionH>
+                <wp:positionV relativeFrom="paragraph">
+                  <wp:posOffset>1447800</wp:posOffset>
+                </wp:positionV>
+                <wp:extent cx="904875" cy="361950"/>
+                <wp:effectExtent l="0" t="0" r="28575" b="19050"/>
+                <wp:wrapNone/>
+                <wp:docPr id="9" name="矩形 9"/>
+                <wp:cNvGraphicFramePr/>
+                <a:graphic xmlns:a="http://schemas.openxmlformats.org/drawingml/2006/main">
+                  <a:graphicData uri="http://schemas.microsoft.com/office/word/2010/wordprocessingShape">
+                    <wps:wsp>
+                      <wps:cNvSpPr/>
+                      <wps:spPr>
+                        <a:xfrm>
+                          <a:off x="0" y="0"/>
+                          <a:ext cx="904875" cy="361950"/>
+                        </a:xfrm>
+                        <a:prstGeom prst="rect">
+                          <a:avLst/>
+                        </a:prstGeom>
+                      </wps:spPr>
+                      <wps:style>
+                        <a:lnRef idx="2">
+                          <a:schemeClr val="dk1"/>
+                        </a:lnRef>
+                        <a:fillRef idx="1">
+                          <a:schemeClr val="lt1"/>
+                        </a:fillRef>
+                        <a:effectRef idx="0">
+                          <a:schemeClr val="dk1"/>
+                        </a:effectRef>
+                        <a:fontRef idx="minor">
+                          <a:schemeClr val="dk1"/>
+                        </a:fontRef>
+                      </wps:style>
+                      <wps:txbx>
+                        <w:txbxContent>
+                          <w:p>
+                            <w:pPr>
+                              <w:jc w:val="center"/>
+                              <w:rPr>
+                                <w:rFonts w:hint="eastAsia"/>
+                              </w:rPr>
+                            </w:pPr>
+                            <w:r>
+                              <w:rPr>
+                                <w:rFonts w:hint="eastAsia"/>
+                              </w:rPr>
+                              <w:t>教室</w:t>
+                            </w:r>
+                          </w:p>
+                        </w:txbxContent>
+                      </wps:txbx>
+                      <wps:bodyPr rot="0" spcFirstLastPara="0" vertOverflow="overflow" horzOverflow="overflow" vert="horz" wrap="square" lIns="91440" tIns="45720" rIns="91440" bIns="45720" numCol="1" spcCol="0" rtlCol="0" fromWordArt="0" anchor="ctr" anchorCtr="0" forceAA="0" compatLnSpc="1">
+                        <a:prstTxWarp prst="textNoShape">
+                          <a:avLst/>
+                        </a:prstTxWarp>
+                        <a:noAutofit/>
+                      </wps:bodyPr>
+                    </wps:wsp>
+                  </a:graphicData>
+                </a:graphic>
+                <wp14:sizeRelH relativeFrom="margin">
+                  <wp14:pctWidth>0</wp14:pctWidth>
+                </wp14:sizeRelH>
+                <wp14:sizeRelV relativeFrom="margin">
+                  <wp14:pctHeight>0</wp14:pctHeight>
+                </wp14:sizeRelV>
+              </wp:anchor>
+            </w:drawing>
+          </mc:Choice>
+          <mc:Fallback>
+            <w:pict>
+              <v:rect w14:anchorId="6D0B655B" id="矩形 9" o:spid="_x0000_s1032" style="position:absolute;margin-left:61.5pt;margin-top:114pt;width:71.25pt;height:28.5pt;z-index:251673600;visibility:visible;mso-wrap-style:square;mso-width-percent:0;mso-height-percent:0;mso-wrap-distance-left:9pt;mso-wrap-distance-top:0;mso-wrap-distance-right:9pt;mso-wrap-distance-bottom:0;mso-position-horizontal:absolute;mso-position-horizontal-relative:text;mso-position-vertical:absolute;mso-position-vertical-relative:text;mso-width-percent:0;mso-height-percent:0;mso-width-relative:margin;mso-height-relative:margin;v-text-anchor:middle" o:gfxdata="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" fillcolor="white [3201]" strokecolor="black [3200]" strokeweight="1pt">
+                <v:textbox>
+                  <w:txbxContent>
+                    <w:p>
+                      <w:pPr>
+                        <w:jc w:val="center"/>
+                        <w:rPr>
+                          <w:rFonts w:hint="eastAsia"/>
+                        </w:rPr>
+                      </w:pPr>
+                      <w:r>
+                        <w:rPr>
+                          <w:rFonts w:hint="eastAsia"/>
+                        </w:rPr>
+                        <w:t>教室</w:t>
+                      </w:r>
+                    </w:p>
+                  </w:txbxContent>
+                </v:textbox>
+              </v:rect>
+            </w:pict>
+          </mc:Fallback>
+        </mc:AlternateContent>
+      </w:r>
+      <w:r>
+        <w:rPr>
+          <w:rFonts w:ascii="標楷體" w:eastAsia="標楷體" w:hAnsi="標楷體"/>
+          <w:noProof/>
+          <w:sz w:val="30"/>
+          <w:szCs w:val="30"/>
+        </w:rPr>
+        <mc:AlternateContent>
+          <mc:Choice Requires="wps">
+            <w:drawing>
+              <wp:anchor distT="0" distB="0" distL="114300" distR="114300" simplePos="0" relativeHeight="251689984" behindDoc="0" locked="0" layoutInCell="1" allowOverlap="1" wp14:anchorId="49A4A9A8" wp14:editId="4D0D7071">
+                <wp:simplePos x="0" y="0"/>
+                <wp:positionH relativeFrom="column">
+                  <wp:posOffset>1228725</wp:posOffset>
+                </wp:positionH>
+                <wp:positionV relativeFrom="paragraph">
+                  <wp:posOffset>1247775</wp:posOffset>
+                </wp:positionV>
+                <wp:extent cx="0" cy="209550"/>
+                <wp:effectExtent l="0" t="0" r="19050" b="19050"/>
+                <wp:wrapNone/>
+                <wp:docPr id="19" name="直線接點 19"/>
+                <wp:cNvGraphicFramePr/>
+                <a:graphic xmlns:a="http://schemas.openxmlformats.org/drawingml/2006/main">
+                  <a:graphicData uri="http://schemas.microsoft.com/office/word/2010/wordprocessingShape">
+                    <wps:wsp>
+                      <wps:cNvCnPr/>
+                      <wps:spPr>
+                        <a:xfrm flipH="1">
+                          <a:off x="0" y="0"/>
+                          <a:ext cx="0" cy="209550"/>
+                        </a:xfrm>
+                        <a:prstGeom prst="line">
+                          <a:avLst/>
+                        </a:prstGeom>
+                      </wps:spPr>
+                      <wps:style>
+                        <a:lnRef idx="1">
+                          <a:schemeClr val="dk1"/>
+                        </a:lnRef>
+                        <a:fillRef idx="0">
+                          <a:schemeClr val="dk1"/>
+                        </a:fillRef>
+                        <a:effectRef idx="0">
+                          <a:schemeClr val="dk1"/>
+                        </a:effectRef>
+                        <a:fontRef idx="minor">
+                          <a:schemeClr val="tx1"/>
+                        </a:fontRef>
+                      </wps:style>
+                      <wps:bodyPr/>
+                    </wps:wsp>
+                  </a:graphicData>
+                </a:graphic>
+                <wp14:sizeRelH relativeFrom="margin">
+                  <wp14:pctWidth>0</wp14:pctWidth>
+                </wp14:sizeRelH>
+                <wp14:sizeRelV relativeFrom="margin">
+                  <wp14:pctHeight>0</wp14:pctHeight>
+                </wp14:sizeRelV>
+              </wp:anchor>
+            </w:drawing>
+          </mc:Choice>
+          <mc:Fallback>
+            <w:pict>
+              <v:line w14:anchorId="74DFA2AE" id="直線接點 19" o:spid="_x0000_s1026" style="position:absolute;flip:x;z-index:251689984;visibility:visible;mso-wrap-style:square;mso-width-percent:0;mso-height-percent:0;mso-wrap-distance-left:9pt;mso-wrap-distance-top:0;mso-wrap-distance-right:9pt;mso-wrap-distance-bottom:0;mso-position-horizontal:absolute;mso-position-horizontal-relative:text;mso-position-vertical:absolute;mso-position-vertical-relative:text;mso-width-percent:0;mso-height-percent:0;mso-width-relative:margin;mso-height-relative:margin" from="96.75pt,98.25pt" to="96.75pt,114.75pt" o:gfxdata="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" strokecolor="black [3200]" strokeweight=".5pt">
+                <v:stroke joinstyle="miter"/>
+              </v:line>
+            </w:pict>
+          </mc:Fallback>
+        </mc:AlternateContent>
+      </w:r>
+      <w:r>
+        <w:rPr>
+          <w:rFonts w:ascii="標楷體" w:eastAsia="標楷體" w:hAnsi="標楷體"/>
+          <w:noProof/>
+          <w:sz w:val="30"/>
+          <w:szCs w:val="30"/>
+        </w:rPr>
+        <mc:AlternateContent>
+          <mc:Choice Requires="wps">
+            <w:drawing>
+              <wp:anchor distT="0" distB="0" distL="114300" distR="114300" simplePos="0" relativeHeight="251688960" behindDoc="0" locked="0" layoutInCell="1" allowOverlap="1" wp14:anchorId="179F73CC" wp14:editId="5B2A1D4B">
+                <wp:simplePos x="0" y="0"/>
+                <wp:positionH relativeFrom="column">
+                  <wp:posOffset>1228724</wp:posOffset>
+                </wp:positionH>
+                <wp:positionV relativeFrom="paragraph">
+                  <wp:posOffset>1247775</wp:posOffset>
+                </wp:positionV>
+                <wp:extent cx="1266825" cy="0"/>
+                <wp:effectExtent l="0" t="0" r="9525" b="19050"/>
+                <wp:wrapNone/>
+                <wp:docPr id="18" name="直線接點 18"/>
+                <wp:cNvGraphicFramePr/>
+                <a:graphic xmlns:a="http://schemas.openxmlformats.org/drawingml/2006/main">
+                  <a:graphicData uri="http://schemas.microsoft.com/office/word/2010/wordprocessingShape">
+                    <wps:wsp>
+                      <wps:cNvCnPr/>
+                      <wps:spPr>
+                        <a:xfrm flipH="1" flipV="1">
+                          <a:off x="0" y="0"/>
+                          <a:ext cx="1266825" cy="0"/>
+                        </a:xfrm>
+                        <a:prstGeom prst="line">
+                          <a:avLst/>
+                        </a:prstGeom>
+                      </wps:spPr>
+                      <wps:style>
+                        <a:lnRef idx="1">
+                          <a:schemeClr val="dk1"/>
+                        </a:lnRef>
+                        <a:fillRef idx="0">
+                          <a:schemeClr val="dk1"/>
+                        </a:fillRef>
+                        <a:effectRef idx="0">
+                          <a:schemeClr val="dk1"/>
+                        </a:effectRef>
+                        <a:fontRef idx="minor">
+                          <a:schemeClr val="tx1"/>
+                        </a:fontRef>
+                      </wps:style>
+                      <wps:bodyPr/>
+                    </wps:wsp>
+                  </a:graphicData>
+                </a:graphic>
+                <wp14:sizeRelH relativeFrom="margin">
+                  <wp14:pctWidth>0</wp14:pctWidth>
+                </wp14:sizeRelH>
+                <wp14:sizeRelV relativeFrom="margin">
+                  <wp14:pctHeight>0</wp14:pctHeight>
+                </wp14:sizeRelV>
+              </wp:anchor>
+            </w:drawing>
+          </mc:Choice>
+          <mc:Fallback>
+            <w:pict>
+              <v:line w14:anchorId="79EBE94A" id="直線接點 18" o:spid="_x0000_s1026" style="position:absolute;flip:x y;z-index:251688960;visibility:visible;mso-wrap-style:square;mso-width-percent:0;mso-height-percent:0;mso-wrap-distance-left:9pt;mso-wrap-distance-top:0;mso-wrap-distance-right:9pt;mso-wrap-distance-bottom:0;mso-position-horizontal:absolute;mso-position-horizontal-relative:text;mso-position-vertical:absolute;mso-position-vertical-relative:text;mso-width-percent:0;mso-height-percent:0;mso-width-relative:margin;mso-height-relative:margin" from="96.75pt,98.25pt" to="196.5pt,98.25pt" o:gfxdata="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" strokecolor="black [3200]" strokeweight=".5pt">
+                <v:stroke joinstyle="miter"/>
+              </v:line>
+            </w:pict>
+          </mc:Fallback>
+        </mc:AlternateContent>
+      </w:r>
+      <w:r>
+        <w:rPr>
+          <w:rFonts w:ascii="標楷體" w:eastAsia="標楷體" w:hAnsi="標楷體"/>
+          <w:noProof/>
+          <w:sz w:val="30"/>
+          <w:szCs w:val="30"/>
+        </w:rPr>
+        <mc:AlternateContent>
+          <mc:Choice Requires="wps">
+            <w:drawing>
+              <wp:anchor distT="0" distB="0" distL="114300" distR="114300" simplePos="0" relativeHeight="251687936" behindDoc="0" locked="0" layoutInCell="1" allowOverlap="1" wp14:anchorId="79B2AB52" wp14:editId="56636A44">
+                <wp:simplePos x="0" y="0"/>
+                <wp:positionH relativeFrom="column">
+                  <wp:posOffset>2495551</wp:posOffset>
+                </wp:positionH>
+                <wp:positionV relativeFrom="paragraph">
+                  <wp:posOffset>1000125</wp:posOffset>
+                </wp:positionV>
+                <wp:extent cx="0" cy="257175"/>
+                <wp:effectExtent l="0" t="0" r="19050" b="28575"/>
+                <wp:wrapNone/>
+                <wp:docPr id="17" name="直線接點 17"/>
+                <wp:cNvGraphicFramePr/>
+                <a:graphic xmlns:a="http://schemas.openxmlformats.org/drawingml/2006/main">
+                  <a:graphicData uri="http://schemas.microsoft.com/office/word/2010/wordprocessingShape">
+                    <wps:wsp>
+                      <wps:cNvCnPr/>
+                      <wps:spPr>
+                        <a:xfrm>
+                          <a:off x="0" y="0"/>
+                          <a:ext cx="0" cy="257175"/>
+                        </a:xfrm>
+                        <a:prstGeom prst="line">
+                          <a:avLst/>
+                        </a:prstGeom>
+                      </wps:spPr>
+                      <wps:style>
+                        <a:lnRef idx="1">
+                          <a:schemeClr val="dk1"/>
+                        </a:lnRef>
+                        <a:fillRef idx="0">
+                          <a:schemeClr val="dk1"/>
+                        </a:fillRef>
+                        <a:effectRef idx="0">
+                          <a:schemeClr val="dk1"/>
+                        </a:effectRef>
+                        <a:fontRef idx="minor">
+                          <a:schemeClr val="tx1"/>
+                        </a:fontRef>
+                      </wps:style>
+                      <wps:bodyPr/>
+                    </wps:wsp>
+                  </a:graphicData>
+                </a:graphic>
+                <wp14:sizeRelH relativeFrom="margin">
+                  <wp14:pctWidth>0</wp14:pctWidth>
+                </wp14:sizeRelH>
+                <wp14:sizeRelV relativeFrom="margin">
+                  <wp14:pctHeight>0</wp14:pctHeight>
+                </wp14:sizeRelV>
+              </wp:anchor>
+            </w:drawing>
+          </mc:Choice>
+          <mc:Fallback>
+            <w:pict>
+              <v:line w14:anchorId="2004DC27" id="直線接點 17" o:spid="_x0000_s1026" style="position:absolute;z-index:251687936;visibility:visible;mso-wrap-style:square;mso-width-percent:0;mso-height-percent:0;mso-wrap-distance-left:9pt;mso-wrap-distance-top:0;mso-wrap-distance-right:9pt;mso-wrap-distance-bottom:0;mso-position-horizontal:absolute;mso-position-horizontal-relative:text;mso-position-vertical:absolute;mso-position-vertical-relative:text;mso-width-percent:0;mso-height-percent:0;mso-width-relative:margin;mso-height-relative:margin" from="196.5pt,78.75pt" to="196.5pt,99pt" o:gfxdata="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" strokecolor="black [3200]" strokeweight=".5pt">
+                <v:stroke joinstyle="miter"/>
+              </v:line>
+            </w:pict>
+          </mc:Fallback>
+        </mc:AlternateContent>
+      </w:r>
+      <w:r>
+        <w:rPr>
+          <w:rFonts w:ascii="標楷體" w:eastAsia="標楷體" w:hAnsi="標楷體"/>
+          <w:noProof/>
+          <w:sz w:val="30"/>
+          <w:szCs w:val="30"/>
+        </w:rPr>
+        <mc:AlternateContent>
+          <mc:Choice Requires="wps">
+            <w:drawing>
+              <wp:anchor distT="0" distB="0" distL="114300" distR="114300" simplePos="0" relativeHeight="251671552" behindDoc="0" locked="0" layoutInCell="1" allowOverlap="1" wp14:anchorId="3EF087BF" wp14:editId="2C948A72">
+                <wp:simplePos x="0" y="0"/>
+                <wp:positionH relativeFrom="column">
+                  <wp:posOffset>2028825</wp:posOffset>
+                </wp:positionH>
+                <wp:positionV relativeFrom="paragraph">
+                  <wp:posOffset>628650</wp:posOffset>
+                </wp:positionV>
+                <wp:extent cx="904875" cy="361950"/>
+                <wp:effectExtent l="0" t="0" r="28575" b="19050"/>
+                <wp:wrapNone/>
+                <wp:docPr id="8" name="矩形 8"/>
+                <wp:cNvGraphicFramePr/>
+                <a:graphic xmlns:a="http://schemas.openxmlformats.org/drawingml/2006/main">
+                  <a:graphicData uri="http://schemas.microsoft.com/office/word/2010/wordprocessingShape">
+                    <wps:wsp>
+                      <wps:cNvSpPr/>
+                      <wps:spPr>
+                        <a:xfrm>
+                          <a:off x="0" y="0"/>
+                          <a:ext cx="904875" cy="361950"/>
+                        </a:xfrm>
+                        <a:prstGeom prst="rect">
+                          <a:avLst/>
+                        </a:prstGeom>
+                      </wps:spPr>
+                      <wps:style>
+                        <a:lnRef idx="2">
+                          <a:schemeClr val="dk1"/>
+                        </a:lnRef>
+                        <a:fillRef idx="1">
+                          <a:schemeClr val="lt1"/>
+                        </a:fillRef>
+                        <a:effectRef idx="0">
+                          <a:schemeClr val="dk1"/>
+                        </a:effectRef>
+                        <a:fontRef idx="minor">
+                          <a:schemeClr val="dk1"/>
+                        </a:fontRef>
+                      </wps:style>
+                      <wps:txbx>
+                        <w:txbxContent>
+                          <w:p>
+                            <w:pPr>
+                              <w:jc w:val="center"/>
+                              <w:rPr>
+                                <w:rFonts w:hint="eastAsia"/>
+                              </w:rPr>
+                            </w:pPr>
+                            <w:r>
+                              <w:rPr>
+                                <w:rFonts w:hint="eastAsia"/>
+                              </w:rPr>
+                              <w:t>學校</w:t>
+                            </w:r>
+                          </w:p>
+                        </w:txbxContent>
+                      </wps:txbx>
+                      <wps:bodyPr rot="0" spcFirstLastPara="0" vertOverflow="overflow" horzOverflow="overflow" vert="horz" wrap="square" lIns="91440" tIns="45720" rIns="91440" bIns="45720" numCol="1" spcCol="0" rtlCol="0" fromWordArt="0" anchor="ctr" anchorCtr="0" forceAA="0" compatLnSpc="1">
+                        <a:prstTxWarp prst="textNoShape">
+                          <a:avLst/>
+                        </a:prstTxWarp>
+                        <a:noAutofit/>
+                      </wps:bodyPr>
+                    </wps:wsp>
+                  </a:graphicData>
+                </a:graphic>
+                <wp14:sizeRelH relativeFrom="margin">
+                  <wp14:pctWidth>0</wp14:pctWidth>
+                </wp14:sizeRelH>
+                <wp14:sizeRelV relativeFrom="margin">
+                  <wp14:pctHeight>0</wp14:pctHeight>
+                </wp14:sizeRelV>
+              </wp:anchor>
+            </w:drawing>
+          </mc:Choice>
+          <mc:Fallback>
+            <w:pict>
+              <v:rect w14:anchorId="3EF087BF" id="矩形 8" o:spid="_x0000_s1033" style="position:absolute;margin-left:159.75pt;margin-top:49.5pt;width:71.25pt;height:28.5pt;z-index:251671552;visibility:visible;mso-wrap-style:square;mso-width-percent:0;mso-height-percent:0;mso-wrap-distance-left:9pt;mso-wrap-distance-top:0;mso-wrap-distance-right:9pt;mso-wrap-distance-bottom:0;mso-position-horizontal:absolute;mso-position-horizontal-relative:text;mso-position-vertical:absolute;mso-position-vertical-relative:text;mso-width-percent:0;mso-height-percent:0;mso-width-relative:margin;mso-height-relative:margin;v-text-anchor:middle" o:gfxdata="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" fillcolor="white [3201]" strokecolor="black [3200]" strokeweight="1pt">
+                <v:textbox>
+                  <w:txbxContent>
+                    <w:p>
+                      <w:pPr>
+                        <w:jc w:val="center"/>
+                        <w:rPr>
+                          <w:rFonts w:hint="eastAsia"/>
+                        </w:rPr>
+                      </w:pPr>
+                      <w:r>
+                        <w:rPr>
+                          <w:rFonts w:hint="eastAsia"/>
+                        </w:rPr>
+                        <w:t>學校</w:t>
+                      </w:r>
+                    </w:p>
+                  </w:txbxContent>
+                </v:textbox>
+              </v:rect>
+            </w:pict>
+          </mc:Fallback>
+        </mc:AlternateContent>
+      </w:r>
+      <w:r>
+        <w:rPr>
+          <w:rFonts w:ascii="標楷體" w:eastAsia="標楷體" w:hAnsi="標楷體"/>
+          <w:noProof/>
+          <w:sz w:val="30"/>
+          <w:szCs w:val="30"/>
+        </w:rPr>
+        <mc:AlternateContent>
+          <mc:Choice Requires="wps">
+            <w:drawing>
+              <wp:anchor distT="0" distB="0" distL="114300" distR="114300" simplePos="0" relativeHeight="251686912" behindDoc="0" locked="0" layoutInCell="1" allowOverlap="1" wp14:anchorId="59900C02" wp14:editId="06298557">
+                <wp:simplePos x="0" y="0"/>
+                <wp:positionH relativeFrom="column">
+                  <wp:posOffset>2486026</wp:posOffset>
+                </wp:positionH>
+                <wp:positionV relativeFrom="paragraph">
+                  <wp:posOffset>371475</wp:posOffset>
+                </wp:positionV>
+                <wp:extent cx="0" cy="247650"/>
+                <wp:effectExtent l="0" t="0" r="19050" b="19050"/>
+                <wp:wrapNone/>
+                <wp:docPr id="16" name="直線接點 16"/>
+                <wp:cNvGraphicFramePr/>
+                <a:graphic xmlns:a="http://schemas.openxmlformats.org/drawingml/2006/main">
+                  <a:graphicData uri="http://schemas.microsoft.com/office/word/2010/wordprocessingShape">
+                    <wps:wsp>
+                      <wps:cNvCnPr/>
+                      <wps:spPr>
+                        <a:xfrm>
+                          <a:off x="0" y="0"/>
+                          <a:ext cx="0" cy="247650"/>
+                        </a:xfrm>
+                        <a:prstGeom prst="line">
+                          <a:avLst/>
+                        </a:prstGeom>
+                      </wps:spPr>
+                      <wps:style>
+                        <a:lnRef idx="1">
+                          <a:schemeClr val="dk1"/>
+                        </a:lnRef>
+                        <a:fillRef idx="0">
+                          <a:schemeClr val="dk1"/>
+                        </a:fillRef>
+                        <a:effectRef idx="0">
+                          <a:schemeClr val="dk1"/>
+                        </a:effectRef>
+                        <a:fontRef idx="minor">
+                          <a:schemeClr val="tx1"/>
+                        </a:fontRef>
+                      </wps:style>
+                      <wps:bodyPr/>
+                    </wps:wsp>
+                  </a:graphicData>
+                </a:graphic>
+                <wp14:sizeRelH relativeFrom="margin">
+                  <wp14:pctWidth>0</wp14:pctWidth>
+                </wp14:sizeRelH>
+                <wp14:sizeRelV relativeFrom="margin">
+                  <wp14:pctHeight>0</wp14:pctHeight>
+                </wp14:sizeRelV>
+              </wp:anchor>
+            </w:drawing>
+          </mc:Choice>
+          <mc:Fallback>
+            <w:pict>
+              <v:line w14:anchorId="0FD38CBE" id="直線接點 16" o:spid="_x0000_s1026" style="position:absolute;z-index:251686912;visibility:visible;mso-wrap-style:square;mso-width-percent:0;mso-height-percent:0;mso-wrap-distance-left:9pt;mso-wrap-distance-top:0;mso-wrap-distance-right:9pt;mso-wrap-distance-bottom:0;mso-position-horizontal:absolute;mso-position-horizontal-relative:text;mso-position-vertical:absolute;mso-position-vertical-relative:text;mso-width-percent:0;mso-height-percent:0;mso-width-relative:margin;mso-height-relative:margin" from="195.75pt,29.25pt" to="195.75pt,48.75pt" o:gfxdata="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" strokecolor="black [3200]" strokeweight=".5pt">
+                <v:stroke joinstyle="miter"/>
+              </v:line>
+            </w:pict>
+          </mc:Fallback>
+        </mc:AlternateContent>
+      </w:r>
+      <w:r>
+        <w:rPr>
+          <w:rFonts w:ascii="標楷體" w:eastAsia="標楷體" w:hAnsi="標楷體"/>
+          <w:noProof/>
+          <w:sz w:val="30"/>
+          <w:szCs w:val="30"/>
+        </w:rPr>
+        <mc:AlternateContent>
+          <mc:Choice Requires="wps">
+            <w:drawing>
+              <wp:anchor distT="0" distB="0" distL="114300" distR="114300" simplePos="0" relativeHeight="251659264" behindDoc="0" locked="0" layoutInCell="1" allowOverlap="1" wp14:anchorId="01ED2191" wp14:editId="012D6BAE">
+                <wp:simplePos x="0" y="0"/>
+                <wp:positionH relativeFrom="column">
+                  <wp:posOffset>2057400</wp:posOffset>
+                </wp:positionH>
+                <wp:positionV relativeFrom="paragraph">
+                  <wp:posOffset>0</wp:posOffset>
+                </wp:positionV>
+                <wp:extent cx="904875" cy="361950"/>
+                <wp:effectExtent l="0" t="0" r="28575" b="19050"/>
+                <wp:wrapNone/>
+                <wp:docPr id="1" name="矩形 1"/>
+                <wp:cNvGraphicFramePr/>
+                <a:graphic xmlns:a="http://schemas.openxmlformats.org/drawingml/2006/main">
+                  <a:graphicData uri="http://schemas.microsoft.com/office/word/2010/wordprocessingShape">
+                    <wps:wsp>
+                      <wps:cNvSpPr/>
+                      <wps:spPr>
+                        <a:xfrm>
+                          <a:off x="0" y="0"/>
+                          <a:ext cx="904875" cy="361950"/>
+                        </a:xfrm>
+                        <a:prstGeom prst="rect">
+                          <a:avLst/>
+                        </a:prstGeom>
+                      </wps:spPr>
+                      <wps:style>
+                        <a:lnRef idx="2">
+                          <a:schemeClr val="dk1"/>
+                        </a:lnRef>
+                        <a:fillRef idx="1">
+                          <a:schemeClr val="lt1"/>
+                        </a:fillRef>
+                        <a:effectRef idx="0">
+                          <a:schemeClr val="dk1"/>
+                        </a:effectRef>
+                        <a:fontRef idx="minor">
+                          <a:schemeClr val="dk1"/>
+                        </a:fontRef>
+                      </wps:style>
+                      <wps:txbx>
+                        <w:txbxContent>
+                          <w:p>
+                            <w:pPr>
+                              <w:jc w:val="center"/>
+                            </w:pPr>
+                            <w:r>
+                              <w:t>D</w:t>
+                            </w:r>
+                            <w:r>
+                              <w:rPr>
+                                <w:rFonts w:hint="eastAsia"/>
+                              </w:rPr>
+                              <w:t>ocument</w:t>
+                            </w:r>
+                          </w:p>
+                        </w:txbxContent>
+                      </wps:txbx>
+                      <wps:bodyPr rot="0" spcFirstLastPara="0" vertOverflow="overflow" horzOverflow="overflow" vert="horz" wrap="square" lIns="91440" tIns="45720" rIns="91440" bIns="45720" numCol="1" spcCol="0" rtlCol="0" fromWordArt="0" anchor="ctr" anchorCtr="0" forceAA="0" compatLnSpc="1">
+                        <a:prstTxWarp prst="textNoShape">
+                          <a:avLst/>
+                        </a:prstTxWarp>
+                        <a:noAutofit/>
+                      </wps:bodyPr>
+                    </wps:wsp>
+                  </a:graphicData>
+                </a:graphic>
+                <wp14:sizeRelH relativeFrom="margin">
+                  <wp14:pctWidth>0</wp14:pctWidth>
+                </wp14:sizeRelH>
+                <wp14:sizeRelV relativeFrom="margin">
+                  <wp14:pctHeight>0</wp14:pctHeight>
+                </wp14:sizeRelV>
+              </wp:anchor>
+            </w:drawing>
+          </mc:Choice>
+          <mc:Fallback>
+            <w:pict>
+              <v:rect w14:anchorId="01ED2191" id="矩形 1" o:spid="_x0000_s1034" style="position:absolute;margin-left:162pt;margin-top:0;width:71.25pt;height:28.5pt;z-index:251659264;visibility:visible;mso-wrap-style:square;mso-width-percent:0;mso-height-percent:0;mso-wrap-distance-left:9pt;mso-wrap-distance-top:0;mso-wrap-distance-right:9pt;mso-wrap-distance-bottom:0;mso-position-horizontal:absolute;mso-position-horizontal-relative:text;mso-position-vertical:absolute;mso-position-vertical-relative:text;mso-width-percent:0;mso-height-percent:0;mso-width-relative:margin;mso-height-relative:margin;v-text-anchor:middle" o:gfxdata="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" fillcolor="white [3201]" strokecolor="black [3200]" strokeweight="1pt">
+                <v:textbox>
+                  <w:txbxContent>
+                    <w:p>
+                      <w:pPr>
+                        <w:jc w:val="center"/>
+                      </w:pPr>
+                      <w:r>
+                        <w:t>D</w:t>
+                      </w:r>
+                      <w:r>
+                        <w:rPr>
+                          <w:rFonts w:hint="eastAsia"/>
+                        </w:rPr>
+                        <w:t>ocument</w:t>
+                      </w:r>
+                    </w:p>
+                  </w:txbxContent>
+                </v:textbox>
+              </v:rect>
+            </w:pict>
+          </mc:Fallback>
+        </mc:AlternateContent>
+      </w:r>
+    </w:p>
+    <w:p>
+      <w:pPr>
+        <w:rPr>
+          <w:rFonts w:ascii="標楷體" w:eastAsia="標楷體" w:hAnsi="標楷體"/>
+          <w:sz w:val="30"/>
+          <w:szCs w:val="30"/>
+        </w:rPr>
+      </w:pPr>
+    </w:p>
+    <w:p>
+      <w:pPr>
+        <w:rPr>
+          <w:rFonts w:ascii="標楷體" w:eastAsia="標楷體" w:hAnsi="標楷體"/>
+          <w:sz w:val="30"/>
+          <w:szCs w:val="30"/>
+        </w:rPr>
+      </w:pPr>
+    </w:p>
+    <w:p>
+      <w:pPr>
+        <w:rPr>
+          <w:rFonts w:ascii="標楷體" w:eastAsia="標楷體" w:hAnsi="標楷體"/>
+          <w:sz w:val="30"/>
+          <w:szCs w:val="30"/>
+        </w:rPr>
+      </w:pPr>
+    </w:p>
+    <w:p>
+      <w:pPr>
+        <w:rPr>
+          <w:rFonts w:ascii="標楷體" w:eastAsia="標楷體" w:hAnsi="標楷體"/>
+          <w:sz w:val="30"/>
+          <w:szCs w:val="30"/>
+        </w:rPr>
+      </w:pPr>
+    </w:p>
+    <w:p>
+      <w:pPr>
+        <w:rPr>
+          <w:rFonts w:ascii="標楷體" w:eastAsia="標楷體" w:hAnsi="標楷體"/>
+          <w:sz w:val="30"/>
+          <w:szCs w:val="30"/>
+        </w:rPr>
+      </w:pPr>
+    </w:p>
+    <w:p>
+      <w:pPr>
+        <w:rPr>
+          <w:rFonts w:ascii="標楷體" w:eastAsia="標楷體" w:hAnsi="標楷體"/>
+          <w:sz w:val="30"/>
+          <w:szCs w:val="30"/>
+        </w:rPr>
+      </w:pPr>
+    </w:p>
+    <w:p>
+      <w:pPr>
+        <w:rPr>
+          <w:rFonts w:ascii="標楷體" w:eastAsia="標楷體" w:hAnsi="標楷體"/>
+          <w:sz w:val="30"/>
+          <w:szCs w:val="30"/>
+        </w:rPr>
+      </w:pPr>
+    </w:p>
+    <w:p>
+      <w:pPr>
+        <w:rPr>
+          <w:rFonts w:ascii="標楷體" w:eastAsia="標楷體" w:hAnsi="標楷體"/>
+          <w:sz w:val="30"/>
+          <w:szCs w:val="30"/>
+        </w:rPr>
+      </w:pPr>
+      <w:r>
+        <w:rPr>
+          <w:rFonts w:ascii="標楷體" w:eastAsia="標楷體" w:hAnsi="標楷體" w:hint="eastAsia"/>
+          <w:sz w:val="30"/>
+          <w:szCs w:val="30"/>
+        </w:rPr>
+        <w:t xml:space="preserve">  就會變成像這樣上面這個樣子的結構，這就是DOM而每</w:t>
       </w:r>
       <w:proofErr w:type="gramStart"/>
       <w:r>
@@ -929,7 +3252,7 @@
           <w:sz w:val="30"/>
           <w:szCs w:val="30"/>
         </w:rPr>
-        <w:t>對文檔進行</w:t>
+        <w:t>個</w:t>
       </w:r>
       <w:proofErr w:type="gramEnd"/>
       <w:r>
@@ -938,7 +3261,1050 @@
           <w:sz w:val="30"/>
           <w:szCs w:val="30"/>
         </w:rPr>
-        <w:t>查詢、更改、刪除等等的動作</w:t>
+        <w:t>格子(學校、黑板等等)，我們稱作為一個節點(Node)，我們就可以透過</w:t>
+      </w:r>
+      <w:proofErr w:type="spellStart"/>
+      <w:r>
+        <w:rPr>
+          <w:rFonts w:ascii="標楷體" w:eastAsia="標楷體" w:hAnsi="標楷體" w:hint="eastAsia"/>
+          <w:sz w:val="30"/>
+          <w:szCs w:val="30"/>
+        </w:rPr>
+        <w:t>javascript</w:t>
+      </w:r>
+      <w:proofErr w:type="spellEnd"/>
+      <w:r>
+        <w:rPr>
+          <w:rFonts w:ascii="標楷體" w:eastAsia="標楷體" w:hAnsi="標楷體" w:hint="eastAsia"/>
+          <w:sz w:val="30"/>
+          <w:szCs w:val="30"/>
+        </w:rPr>
+        <w:t>去尋找、更改這些節點。</w:t>
+      </w:r>
+    </w:p>
+    <w:p>
+      <w:pPr>
+        <w:rPr>
+          <w:rFonts w:ascii="標楷體" w:eastAsia="標楷體" w:hAnsi="標楷體"/>
+          <w:sz w:val="30"/>
+          <w:szCs w:val="30"/>
+        </w:rPr>
+      </w:pPr>
+      <w:r>
+        <w:rPr>
+          <w:rFonts w:ascii="標楷體" w:eastAsia="標楷體" w:hAnsi="標楷體" w:hint="eastAsia"/>
+          <w:sz w:val="30"/>
+          <w:szCs w:val="30"/>
+        </w:rPr>
+        <w:t xml:space="preserve">  那如果是Html文件會解析成什麼樣子呢?大致上就會像下面這個樣子:</w:t>
+      </w:r>
+    </w:p>
+    <w:p>
+      <w:pPr>
+        <w:rPr>
+          <w:rFonts w:ascii="標楷體" w:eastAsia="標楷體" w:hAnsi="標楷體" w:hint="eastAsia"/>
+          <w:sz w:val="30"/>
+          <w:szCs w:val="30"/>
+        </w:rPr>
+      </w:pPr>
+      <w:r>
+        <w:rPr>
+          <w:rFonts w:ascii="標楷體" w:eastAsia="標楷體" w:hAnsi="標楷體" w:hint="eastAsia"/>
+          <w:noProof/>
+          <w:sz w:val="30"/>
+          <w:szCs w:val="30"/>
+        </w:rPr>
+        <w:drawing>
+          <wp:inline distT="0" distB="0" distL="0" distR="0">
+            <wp:extent cx="4629150" cy="2533650"/>
+            <wp:effectExtent l="0" t="0" r="0" b="0"/>
+            <wp:docPr id="32" name="圖片 32"/>
+            <wp:cNvGraphicFramePr>
+              <a:graphicFrameLocks xmlns:a="http://schemas.openxmlformats.org/drawingml/2006/main" noChangeAspect="1"/>
+            </wp:cNvGraphicFramePr>
+            <a:graphic xmlns:a="http://schemas.openxmlformats.org/drawingml/2006/main">
+              <a:graphicData uri="http://schemas.openxmlformats.org/drawingml/2006/picture">
+                <pic:pic xmlns:pic="http://schemas.openxmlformats.org/drawingml/2006/picture">
+                  <pic:nvPicPr>
+                    <pic:cNvPr id="32" name="pic_htmltree.gif"/>
+                    <pic:cNvPicPr/>
+                  </pic:nvPicPr>
+                  <pic:blipFill>
+                    <a:blip r:embed="rId5">
+                      <a:extLst>
+                        <a:ext uri="{28A0092B-C50C-407E-A947-70E740481C1C}">
+                          <a14:useLocalDpi xmlns:a14="http://schemas.microsoft.com/office/drawing/2010/main" val="0"/>
+                        </a:ext>
+                      </a:extLst>
+                    </a:blip>
+                    <a:stretch>
+                      <a:fillRect/>
+                    </a:stretch>
+                  </pic:blipFill>
+                  <pic:spPr>
+                    <a:xfrm>
+                      <a:off x="0" y="0"/>
+                      <a:ext cx="4629150" cy="2533650"/>
+                    </a:xfrm>
+                    <a:prstGeom prst="rect">
+                      <a:avLst/>
+                    </a:prstGeom>
+                  </pic:spPr>
+                </pic:pic>
+              </a:graphicData>
+            </a:graphic>
+          </wp:inline>
+        </w:drawing>
+      </w:r>
+    </w:p>
+    <w:p>
+      <w:pPr>
+        <w:rPr>
+          <w:rFonts w:ascii="標楷體" w:eastAsia="標楷體" w:hAnsi="標楷體"/>
+          <w:sz w:val="30"/>
+          <w:szCs w:val="30"/>
+        </w:rPr>
+      </w:pPr>
+      <w:proofErr w:type="gramStart"/>
+      <w:r>
+        <w:rPr>
+          <w:rFonts w:ascii="標楷體" w:eastAsia="標楷體" w:hAnsi="標楷體" w:hint="eastAsia"/>
+          <w:sz w:val="30"/>
+          <w:szCs w:val="30"/>
+        </w:rPr>
+        <w:lastRenderedPageBreak/>
+        <w:t>主換成</w:t>
+      </w:r>
+      <w:proofErr w:type="gramEnd"/>
+      <w:r>
+        <w:rPr>
+          <w:rFonts w:ascii="標楷體" w:eastAsia="標楷體" w:hAnsi="標楷體" w:hint="eastAsia"/>
+          <w:sz w:val="30"/>
+          <w:szCs w:val="30"/>
+        </w:rPr>
+        <w:t>我們平常寫html的話，他是個樣子的</w:t>
+      </w:r>
+    </w:p>
+    <w:p>
+      <w:pPr>
+        <w:rPr>
+          <w:rFonts w:ascii="標楷體" w:eastAsia="標楷體" w:hAnsi="標楷體" w:hint="eastAsia"/>
+          <w:sz w:val="30"/>
+          <w:szCs w:val="30"/>
+        </w:rPr>
+      </w:pPr>
+      <w:r>
+        <w:rPr>
+          <w:rFonts w:ascii="標楷體" w:eastAsia="標楷體" w:hAnsi="標楷體" w:hint="eastAsia"/>
+          <w:sz w:val="30"/>
+          <w:szCs w:val="30"/>
+        </w:rPr>
+        <w:t>&lt;</w:t>
+      </w:r>
+      <w:r>
+        <w:rPr>
+          <w:rFonts w:ascii="標楷體" w:eastAsia="標楷體" w:hAnsi="標楷體"/>
+          <w:sz w:val="30"/>
+          <w:szCs w:val="30"/>
+        </w:rPr>
+        <w:t>html</w:t>
+      </w:r>
+      <w:r>
+        <w:rPr>
+          <w:rFonts w:ascii="標楷體" w:eastAsia="標楷體" w:hAnsi="標楷體" w:hint="eastAsia"/>
+          <w:sz w:val="30"/>
+          <w:szCs w:val="30"/>
+        </w:rPr>
+        <w:t>&gt;</w:t>
+      </w:r>
+    </w:p>
+    <w:p>
+      <w:pPr>
+        <w:ind w:firstLine="480"/>
+        <w:rPr>
+          <w:rFonts w:ascii="標楷體" w:eastAsia="標楷體" w:hAnsi="標楷體" w:hint="eastAsia"/>
+          <w:sz w:val="30"/>
+          <w:szCs w:val="30"/>
+        </w:rPr>
+      </w:pPr>
+      <w:r>
+        <w:rPr>
+          <w:rFonts w:ascii="標楷體" w:eastAsia="標楷體" w:hAnsi="標楷體"/>
+          <w:sz w:val="30"/>
+          <w:szCs w:val="30"/>
+        </w:rPr>
+        <w:t>&lt;head&gt;</w:t>
+      </w:r>
+    </w:p>
+    <w:p>
+      <w:pPr>
+        <w:rPr>
+          <w:rFonts w:ascii="標楷體" w:eastAsia="標楷體" w:hAnsi="標楷體"/>
+          <w:sz w:val="30"/>
+          <w:szCs w:val="30"/>
+        </w:rPr>
+      </w:pPr>
+      <w:r>
+        <w:rPr>
+          <w:rFonts w:ascii="標楷體" w:eastAsia="標楷體" w:hAnsi="標楷體"/>
+          <w:sz w:val="30"/>
+          <w:szCs w:val="30"/>
+        </w:rPr>
+        <w:tab/>
+      </w:r>
+      <w:r>
+        <w:rPr>
+          <w:rFonts w:ascii="標楷體" w:eastAsia="標楷體" w:hAnsi="標楷體"/>
+          <w:sz w:val="30"/>
+          <w:szCs w:val="30"/>
+        </w:rPr>
+        <w:tab/>
+        <w:t>&lt;title&gt;</w:t>
+      </w:r>
+      <w:r>
+        <w:rPr>
+          <w:rFonts w:ascii="標楷體" w:eastAsia="標楷體" w:hAnsi="標楷體"/>
+          <w:sz w:val="30"/>
+          <w:szCs w:val="30"/>
+        </w:rPr>
+        <w:t xml:space="preserve"> My title&lt;/title&gt;</w:t>
+      </w:r>
+    </w:p>
+    <w:p>
+      <w:pPr>
+        <w:rPr>
+          <w:rFonts w:ascii="標楷體" w:eastAsia="標楷體" w:hAnsi="標楷體"/>
+          <w:sz w:val="30"/>
+          <w:szCs w:val="30"/>
+        </w:rPr>
+      </w:pPr>
+      <w:r>
+        <w:rPr>
+          <w:rFonts w:ascii="標楷體" w:eastAsia="標楷體" w:hAnsi="標楷體"/>
+          <w:sz w:val="30"/>
+          <w:szCs w:val="30"/>
+        </w:rPr>
+        <w:tab/>
+        <w:t>&lt;/head&gt;</w:t>
+      </w:r>
+    </w:p>
+    <w:p>
+      <w:pPr>
+        <w:rPr>
+          <w:rFonts w:ascii="標楷體" w:eastAsia="標楷體" w:hAnsi="標楷體"/>
+          <w:sz w:val="30"/>
+          <w:szCs w:val="30"/>
+        </w:rPr>
+      </w:pPr>
+      <w:r>
+        <w:rPr>
+          <w:rFonts w:ascii="標楷體" w:eastAsia="標楷體" w:hAnsi="標楷體"/>
+          <w:sz w:val="30"/>
+          <w:szCs w:val="30"/>
+        </w:rPr>
+        <w:tab/>
+        <w:t>&lt;body&gt;</w:t>
+      </w:r>
+    </w:p>
+    <w:p>
+      <w:pPr>
+        <w:rPr>
+          <w:rFonts w:ascii="標楷體" w:eastAsia="標楷體" w:hAnsi="標楷體"/>
+          <w:sz w:val="30"/>
+          <w:szCs w:val="30"/>
+        </w:rPr>
+      </w:pPr>
+      <w:r>
+        <w:rPr>
+          <w:rFonts w:ascii="標楷體" w:eastAsia="標楷體" w:hAnsi="標楷體"/>
+          <w:sz w:val="30"/>
+          <w:szCs w:val="30"/>
+        </w:rPr>
+        <w:tab/>
+      </w:r>
+      <w:r>
+        <w:rPr>
+          <w:rFonts w:ascii="標楷體" w:eastAsia="標楷體" w:hAnsi="標楷體"/>
+          <w:sz w:val="30"/>
+          <w:szCs w:val="30"/>
+        </w:rPr>
+        <w:tab/>
+        <w:t xml:space="preserve">&lt;a </w:t>
+      </w:r>
+      <w:proofErr w:type="spellStart"/>
+      <w:r>
+        <w:rPr>
+          <w:rFonts w:ascii="標楷體" w:eastAsia="標楷體" w:hAnsi="標楷體"/>
+          <w:sz w:val="30"/>
+          <w:szCs w:val="30"/>
+        </w:rPr>
+        <w:t>href</w:t>
+      </w:r>
+      <w:proofErr w:type="spellEnd"/>
+      <w:r>
+        <w:rPr>
+          <w:rFonts w:ascii="標楷體" w:eastAsia="標楷體" w:hAnsi="標楷體"/>
+          <w:sz w:val="30"/>
+          <w:szCs w:val="30"/>
+        </w:rPr>
+        <w:t>=””&gt;My link &lt;/a&gt;</w:t>
+      </w:r>
+    </w:p>
+    <w:p>
+      <w:pPr>
+        <w:rPr>
+          <w:rFonts w:ascii="標楷體" w:eastAsia="標楷體" w:hAnsi="標楷體"/>
+          <w:sz w:val="30"/>
+          <w:szCs w:val="30"/>
+        </w:rPr>
+      </w:pPr>
+      <w:r>
+        <w:rPr>
+          <w:rFonts w:ascii="標楷體" w:eastAsia="標楷體" w:hAnsi="標楷體"/>
+          <w:sz w:val="30"/>
+          <w:szCs w:val="30"/>
+        </w:rPr>
+        <w:tab/>
+      </w:r>
+      <w:r>
+        <w:rPr>
+          <w:rFonts w:ascii="標楷體" w:eastAsia="標楷體" w:hAnsi="標楷體"/>
+          <w:sz w:val="30"/>
+          <w:szCs w:val="30"/>
+        </w:rPr>
+        <w:tab/>
+        <w:t>&lt;h1&gt;My header&lt;/h1&gt;</w:t>
+      </w:r>
+    </w:p>
+    <w:p>
+      <w:pPr>
+        <w:rPr>
+          <w:rFonts w:ascii="標楷體" w:eastAsia="標楷體" w:hAnsi="標楷體"/>
+          <w:sz w:val="30"/>
+          <w:szCs w:val="30"/>
+        </w:rPr>
+      </w:pPr>
+      <w:r>
+        <w:rPr>
+          <w:rFonts w:ascii="標楷體" w:eastAsia="標楷體" w:hAnsi="標楷體"/>
+          <w:sz w:val="30"/>
+          <w:szCs w:val="30"/>
+        </w:rPr>
+        <w:tab/>
+        <w:t>&lt;/body&gt;</w:t>
+      </w:r>
+    </w:p>
+    <w:p>
+      <w:pPr>
+        <w:rPr>
+          <w:rFonts w:ascii="標楷體" w:eastAsia="標楷體" w:hAnsi="標楷體" w:hint="eastAsia"/>
+          <w:sz w:val="30"/>
+          <w:szCs w:val="30"/>
+        </w:rPr>
+      </w:pPr>
+      <w:r>
+        <w:rPr>
+          <w:rFonts w:ascii="標楷體" w:eastAsia="標楷體" w:hAnsi="標楷體" w:hint="eastAsia"/>
+          <w:sz w:val="30"/>
+          <w:szCs w:val="30"/>
+        </w:rPr>
+        <w:t>&lt;/html&gt;</w:t>
+      </w:r>
+    </w:p>
+    <w:p>
+      <w:pPr>
+        <w:rPr>
+          <w:rFonts w:ascii="標楷體" w:eastAsia="標楷體" w:hAnsi="標楷體"/>
+          <w:sz w:val="30"/>
+          <w:szCs w:val="30"/>
+        </w:rPr>
+      </w:pPr>
+      <w:r>
+        <w:rPr>
+          <w:rFonts w:ascii="標楷體" w:eastAsia="標楷體" w:hAnsi="標楷體"/>
+          <w:sz w:val="30"/>
+          <w:szCs w:val="30"/>
+        </w:rPr>
+        <w:t xml:space="preserve">  </w:t>
+      </w:r>
+      <w:r>
+        <w:rPr>
+          <w:rFonts w:ascii="標楷體" w:eastAsia="標楷體" w:hAnsi="標楷體" w:hint="eastAsia"/>
+          <w:sz w:val="30"/>
+          <w:szCs w:val="30"/>
+        </w:rPr>
+        <w:t>樹狀結構的最上層是document，所有的一切都是從document開始，再下來就是html、body等等，我們會看到節點上有E</w:t>
+      </w:r>
+      <w:r>
+        <w:rPr>
+          <w:rFonts w:ascii="標楷體" w:eastAsia="標楷體" w:hAnsi="標楷體"/>
+          <w:sz w:val="30"/>
+          <w:szCs w:val="30"/>
+        </w:rPr>
+        <w:t>lement</w:t>
+      </w:r>
+      <w:r>
+        <w:rPr>
+          <w:rFonts w:ascii="標楷體" w:eastAsia="標楷體" w:hAnsi="標楷體" w:hint="eastAsia"/>
+          <w:sz w:val="30"/>
+          <w:szCs w:val="30"/>
+        </w:rPr>
+        <w:t>、Text等等這些，這些就是解析出來的節點，在DOM中，節點大致上分成下面這四項:</w:t>
+      </w:r>
+    </w:p>
+    <w:p>
+      <w:pPr>
+        <w:pStyle w:val="a3"/>
+        <w:numPr>
+          <w:ilvl w:val="0"/>
+          <w:numId w:val="1"/>
+        </w:numPr>
+        <w:ind w:leftChars="0"/>
+        <w:rPr>
+          <w:rFonts w:ascii="標楷體" w:eastAsia="標楷體" w:hAnsi="標楷體" w:hint="eastAsia"/>
+          <w:sz w:val="30"/>
+          <w:szCs w:val="30"/>
+        </w:rPr>
+      </w:pPr>
+      <w:r>
+        <w:rPr>
+          <w:rFonts w:ascii="標楷體" w:eastAsia="標楷體" w:hAnsi="標楷體" w:hint="eastAsia"/>
+          <w:sz w:val="30"/>
+          <w:szCs w:val="30"/>
+        </w:rPr>
+        <w:t>Document</w:t>
+      </w:r>
+    </w:p>
+    <w:p>
+      <w:pPr>
+        <w:pStyle w:val="a3"/>
+        <w:numPr>
+          <w:ilvl w:val="0"/>
+          <w:numId w:val="1"/>
+        </w:numPr>
+        <w:ind w:leftChars="0"/>
+        <w:rPr>
+          <w:rFonts w:ascii="標楷體" w:eastAsia="標楷體" w:hAnsi="標楷體"/>
+          <w:sz w:val="30"/>
+          <w:szCs w:val="30"/>
+        </w:rPr>
+      </w:pPr>
+      <w:r>
+        <w:rPr>
+          <w:rFonts w:ascii="標楷體" w:eastAsia="標楷體" w:hAnsi="標楷體"/>
+          <w:sz w:val="30"/>
+          <w:szCs w:val="30"/>
+        </w:rPr>
+        <w:t>Element</w:t>
+      </w:r>
+    </w:p>
+    <w:p>
+      <w:pPr>
+        <w:pStyle w:val="a3"/>
+        <w:ind w:leftChars="0"/>
+        <w:rPr>
+          <w:rFonts w:ascii="標楷體" w:eastAsia="標楷體" w:hAnsi="標楷體" w:hint="eastAsia"/>
+          <w:sz w:val="30"/>
+          <w:szCs w:val="30"/>
+        </w:rPr>
+      </w:pPr>
+      <w:r>
+        <w:rPr>
+          <w:rFonts w:ascii="標楷體" w:eastAsia="標楷體" w:hAnsi="標楷體" w:hint="eastAsia"/>
+          <w:sz w:val="30"/>
+          <w:szCs w:val="30"/>
+        </w:rPr>
+        <w:t>Element就是指文件內的各個標籤，如&lt;</w:t>
+      </w:r>
+      <w:r>
+        <w:rPr>
+          <w:rFonts w:ascii="標楷體" w:eastAsia="標楷體" w:hAnsi="標楷體"/>
+          <w:sz w:val="30"/>
+          <w:szCs w:val="30"/>
+        </w:rPr>
+        <w:t>a</w:t>
+      </w:r>
+      <w:r>
+        <w:rPr>
+          <w:rFonts w:ascii="標楷體" w:eastAsia="標楷體" w:hAnsi="標楷體" w:hint="eastAsia"/>
+          <w:sz w:val="30"/>
+          <w:szCs w:val="30"/>
+        </w:rPr>
+        <w:t>&gt;、&lt;p&gt;、&lt;h1&gt;等等</w:t>
+      </w:r>
+    </w:p>
+    <w:p>
+      <w:pPr>
+        <w:pStyle w:val="a3"/>
+        <w:numPr>
+          <w:ilvl w:val="0"/>
+          <w:numId w:val="1"/>
+        </w:numPr>
+        <w:ind w:leftChars="0"/>
+        <w:rPr>
+          <w:rFonts w:ascii="標楷體" w:eastAsia="標楷體" w:hAnsi="標楷體"/>
+          <w:sz w:val="30"/>
+          <w:szCs w:val="30"/>
+        </w:rPr>
+      </w:pPr>
+      <w:r>
+        <w:rPr>
+          <w:rFonts w:ascii="標楷體" w:eastAsia="標楷體" w:hAnsi="標楷體" w:hint="eastAsia"/>
+          <w:sz w:val="30"/>
+          <w:szCs w:val="30"/>
+        </w:rPr>
+        <w:t>Text</w:t>
+      </w:r>
+    </w:p>
+    <w:p>
+      <w:pPr>
+        <w:pStyle w:val="a3"/>
+        <w:ind w:leftChars="0"/>
+        <w:rPr>
+          <w:rFonts w:ascii="標楷體" w:eastAsia="標楷體" w:hAnsi="標楷體"/>
+          <w:sz w:val="30"/>
+          <w:szCs w:val="30"/>
+        </w:rPr>
+      </w:pPr>
+      <w:r>
+        <w:rPr>
+          <w:rFonts w:ascii="標楷體" w:eastAsia="標楷體" w:hAnsi="標楷體" w:hint="eastAsia"/>
+          <w:sz w:val="30"/>
+          <w:szCs w:val="30"/>
+        </w:rPr>
+        <w:t>T</w:t>
+      </w:r>
+      <w:r>
+        <w:rPr>
+          <w:rFonts w:ascii="標楷體" w:eastAsia="標楷體" w:hAnsi="標楷體"/>
+          <w:sz w:val="30"/>
+          <w:szCs w:val="30"/>
+        </w:rPr>
+        <w:t>ext</w:t>
+      </w:r>
+      <w:r>
+        <w:rPr>
+          <w:rFonts w:ascii="標楷體" w:eastAsia="標楷體" w:hAnsi="標楷體" w:hint="eastAsia"/>
+          <w:sz w:val="30"/>
+          <w:szCs w:val="30"/>
+        </w:rPr>
+        <w:t>節點就是指標籤裡的文字，比如說</w:t>
+      </w:r>
+      <w:r>
+        <w:rPr>
+          <w:rFonts w:ascii="標楷體" w:eastAsia="標楷體" w:hAnsi="標楷體" w:hint="eastAsia"/>
+          <w:sz w:val="30"/>
+          <w:szCs w:val="30"/>
+        </w:rPr>
+        <w:lastRenderedPageBreak/>
+        <w:t>&lt;</w:t>
+      </w:r>
+      <w:r>
+        <w:rPr>
+          <w:rFonts w:ascii="標楷體" w:eastAsia="標楷體" w:hAnsi="標楷體"/>
+          <w:sz w:val="30"/>
+          <w:szCs w:val="30"/>
+        </w:rPr>
+        <w:t>h1&gt;</w:t>
+      </w:r>
+      <w:proofErr w:type="spellStart"/>
+      <w:r>
+        <w:rPr>
+          <w:rFonts w:ascii="標楷體" w:eastAsia="標楷體" w:hAnsi="標楷體"/>
+          <w:sz w:val="30"/>
+          <w:szCs w:val="30"/>
+        </w:rPr>
+        <w:t>Hello!World</w:t>
+      </w:r>
+      <w:proofErr w:type="spellEnd"/>
+      <w:r>
+        <w:rPr>
+          <w:rFonts w:ascii="標楷體" w:eastAsia="標楷體" w:hAnsi="標楷體"/>
+          <w:sz w:val="30"/>
+          <w:szCs w:val="30"/>
+        </w:rPr>
+        <w:t>&lt;/h1&gt;</w:t>
+      </w:r>
+      <w:r>
+        <w:rPr>
+          <w:rFonts w:ascii="標楷體" w:eastAsia="標楷體" w:hAnsi="標楷體" w:hint="eastAsia"/>
+          <w:sz w:val="30"/>
+          <w:szCs w:val="30"/>
+        </w:rPr>
+        <w:t>中的</w:t>
+      </w:r>
+      <w:proofErr w:type="gramStart"/>
+      <w:r>
+        <w:rPr>
+          <w:rFonts w:ascii="標楷體" w:eastAsia="標楷體" w:hAnsi="標楷體"/>
+          <w:sz w:val="30"/>
+          <w:szCs w:val="30"/>
+        </w:rPr>
+        <w:t>”</w:t>
+      </w:r>
+      <w:proofErr w:type="spellStart"/>
+      <w:proofErr w:type="gramEnd"/>
+      <w:r>
+        <w:rPr>
+          <w:rFonts w:ascii="標楷體" w:eastAsia="標楷體" w:hAnsi="標楷體" w:hint="eastAsia"/>
+          <w:sz w:val="30"/>
+          <w:szCs w:val="30"/>
+        </w:rPr>
+        <w:t>H</w:t>
+      </w:r>
+      <w:r>
+        <w:rPr>
+          <w:rFonts w:ascii="標楷體" w:eastAsia="標楷體" w:hAnsi="標楷體"/>
+          <w:sz w:val="30"/>
+          <w:szCs w:val="30"/>
+        </w:rPr>
+        <w:t>ello!World</w:t>
+      </w:r>
+      <w:proofErr w:type="spellEnd"/>
+      <w:proofErr w:type="gramStart"/>
+      <w:r>
+        <w:rPr>
+          <w:rFonts w:ascii="標楷體" w:eastAsia="標楷體" w:hAnsi="標楷體"/>
+          <w:sz w:val="30"/>
+          <w:szCs w:val="30"/>
+        </w:rPr>
+        <w:t>”</w:t>
+      </w:r>
+      <w:proofErr w:type="gramEnd"/>
+      <w:r>
+        <w:rPr>
+          <w:rFonts w:ascii="標楷體" w:eastAsia="標楷體" w:hAnsi="標楷體" w:hint="eastAsia"/>
+          <w:sz w:val="30"/>
+          <w:szCs w:val="30"/>
+        </w:rPr>
+        <w:t>就是h1標籤的文字節點(h1的孩子)，除了文字之外，換行或是空白在解析中，也算是文字節點的噢!這點要注意!!</w:t>
+      </w:r>
+    </w:p>
+    <w:p>
+      <w:pPr>
+        <w:pStyle w:val="a3"/>
+        <w:numPr>
+          <w:ilvl w:val="0"/>
+          <w:numId w:val="1"/>
+        </w:numPr>
+        <w:ind w:leftChars="0"/>
+        <w:rPr>
+          <w:rFonts w:ascii="標楷體" w:eastAsia="標楷體" w:hAnsi="標楷體"/>
+          <w:sz w:val="30"/>
+          <w:szCs w:val="30"/>
+        </w:rPr>
+      </w:pPr>
+      <w:r>
+        <w:rPr>
+          <w:rFonts w:ascii="標楷體" w:eastAsia="標楷體" w:hAnsi="標楷體" w:hint="eastAsia"/>
+          <w:sz w:val="30"/>
+          <w:szCs w:val="30"/>
+        </w:rPr>
+        <w:t>Attr</w:t>
+      </w:r>
+      <w:r>
+        <w:rPr>
+          <w:rFonts w:ascii="標楷體" w:eastAsia="標楷體" w:hAnsi="標楷體"/>
+          <w:sz w:val="30"/>
+          <w:szCs w:val="30"/>
+        </w:rPr>
+        <w:t>ibute</w:t>
+      </w:r>
+    </w:p>
+    <w:p>
+      <w:pPr>
+        <w:pStyle w:val="a3"/>
+        <w:ind w:leftChars="0"/>
+        <w:rPr>
+          <w:rFonts w:ascii="標楷體" w:eastAsia="標楷體" w:hAnsi="標楷體" w:hint="eastAsia"/>
+          <w:sz w:val="30"/>
+          <w:szCs w:val="30"/>
+        </w:rPr>
+      </w:pPr>
+      <w:r>
+        <w:rPr>
+          <w:rFonts w:ascii="標楷體" w:eastAsia="標楷體" w:hAnsi="標楷體"/>
+          <w:sz w:val="30"/>
+          <w:szCs w:val="30"/>
+        </w:rPr>
+        <w:t>A</w:t>
+      </w:r>
+      <w:r>
+        <w:rPr>
+          <w:rFonts w:ascii="標楷體" w:eastAsia="標楷體" w:hAnsi="標楷體" w:hint="eastAsia"/>
+          <w:sz w:val="30"/>
+          <w:szCs w:val="30"/>
+        </w:rPr>
+        <w:t>ttribute指的就是標籤裡的屬性，像是a標籤中的</w:t>
+      </w:r>
+      <w:proofErr w:type="spellStart"/>
+      <w:r>
+        <w:rPr>
+          <w:rFonts w:ascii="標楷體" w:eastAsia="標楷體" w:hAnsi="標楷體" w:hint="eastAsia"/>
+          <w:sz w:val="30"/>
+          <w:szCs w:val="30"/>
+        </w:rPr>
+        <w:t>href</w:t>
+      </w:r>
+      <w:proofErr w:type="spellEnd"/>
+    </w:p>
+    <w:p>
+      <w:pPr>
+        <w:pStyle w:val="a3"/>
+        <w:ind w:leftChars="0"/>
+        <w:rPr>
+          <w:rFonts w:ascii="標楷體" w:eastAsia="標楷體" w:hAnsi="標楷體"/>
+          <w:sz w:val="30"/>
+          <w:szCs w:val="30"/>
+        </w:rPr>
+      </w:pPr>
+      <w:r>
+        <w:rPr>
+          <w:rFonts w:ascii="標楷體" w:eastAsia="標楷體" w:hAnsi="標楷體"/>
+          <w:sz w:val="30"/>
+          <w:szCs w:val="30"/>
+        </w:rPr>
+        <w:t>&lt;</w:t>
+      </w:r>
+      <w:r>
+        <w:rPr>
+          <w:rFonts w:ascii="標楷體" w:eastAsia="標楷體" w:hAnsi="標楷體" w:hint="eastAsia"/>
+          <w:sz w:val="30"/>
+          <w:szCs w:val="30"/>
+        </w:rPr>
+        <w:t xml:space="preserve">a </w:t>
+      </w:r>
+      <w:proofErr w:type="spellStart"/>
+      <w:r>
+        <w:rPr>
+          <w:rFonts w:ascii="標楷體" w:eastAsia="標楷體" w:hAnsi="標楷體" w:hint="eastAsia"/>
+          <w:sz w:val="30"/>
+          <w:szCs w:val="30"/>
+        </w:rPr>
+        <w:t>herf</w:t>
+      </w:r>
+      <w:proofErr w:type="spellEnd"/>
+      <w:r>
+        <w:rPr>
+          <w:rFonts w:ascii="標楷體" w:eastAsia="標楷體" w:hAnsi="標楷體"/>
+          <w:sz w:val="30"/>
+          <w:szCs w:val="30"/>
+        </w:rPr>
+        <w:t>=</w:t>
+      </w:r>
+      <w:proofErr w:type="gramStart"/>
+      <w:r>
+        <w:rPr>
+          <w:rFonts w:ascii="標楷體" w:eastAsia="標楷體" w:hAnsi="標楷體"/>
+          <w:sz w:val="30"/>
+          <w:szCs w:val="30"/>
+        </w:rPr>
+        <w:t>”</w:t>
+      </w:r>
+      <w:proofErr w:type="gramEnd"/>
+      <w:r>
+        <w:rPr>
+          <w:rFonts w:ascii="標楷體" w:eastAsia="標楷體" w:hAnsi="標楷體"/>
+          <w:sz w:val="30"/>
+          <w:szCs w:val="30"/>
+        </w:rPr>
+        <w:t>#</w:t>
+      </w:r>
+      <w:proofErr w:type="gramStart"/>
+      <w:r>
+        <w:rPr>
+          <w:rFonts w:ascii="標楷體" w:eastAsia="標楷體" w:hAnsi="標楷體"/>
+          <w:sz w:val="30"/>
+          <w:szCs w:val="30"/>
+        </w:rPr>
+        <w:t>”</w:t>
+      </w:r>
+      <w:proofErr w:type="gramEnd"/>
+      <w:r>
+        <w:rPr>
+          <w:rFonts w:ascii="標楷體" w:eastAsia="標楷體" w:hAnsi="標楷體"/>
+          <w:sz w:val="30"/>
+          <w:szCs w:val="30"/>
+        </w:rPr>
+        <w:t>&gt;Link&lt;/a&gt;</w:t>
+      </w:r>
+      <w:r>
+        <w:rPr>
+          <w:rFonts w:ascii="標楷體" w:eastAsia="標楷體" w:hAnsi="標楷體" w:hint="eastAsia"/>
+          <w:sz w:val="30"/>
+          <w:szCs w:val="30"/>
+        </w:rPr>
+        <w:t>，就會解析成</w:t>
+      </w:r>
+      <w:proofErr w:type="spellStart"/>
+      <w:r>
+        <w:rPr>
+          <w:rFonts w:ascii="標楷體" w:eastAsia="標楷體" w:hAnsi="標楷體" w:hint="eastAsia"/>
+          <w:sz w:val="30"/>
+          <w:szCs w:val="30"/>
+        </w:rPr>
+        <w:t>Attibute</w:t>
+      </w:r>
+      <w:proofErr w:type="spellEnd"/>
+      <w:r>
+        <w:rPr>
+          <w:rFonts w:ascii="標楷體" w:eastAsia="標楷體" w:hAnsi="標楷體" w:hint="eastAsia"/>
+          <w:sz w:val="30"/>
+          <w:szCs w:val="30"/>
+        </w:rPr>
+        <w:t>節點!</w:t>
+      </w:r>
+    </w:p>
+    <w:p>
+      <w:pPr>
+        <w:rPr>
+          <w:rFonts w:ascii="標楷體" w:eastAsia="標楷體" w:hAnsi="標楷體" w:hint="eastAsia"/>
+          <w:sz w:val="30"/>
+          <w:szCs w:val="30"/>
+        </w:rPr>
+      </w:pPr>
+      <w:r>
+        <w:rPr>
+          <w:rFonts w:ascii="標楷體" w:eastAsia="標楷體" w:hAnsi="標楷體" w:hint="eastAsia"/>
+          <w:sz w:val="30"/>
+          <w:szCs w:val="30"/>
+        </w:rPr>
+        <w:t>更詳細的</w:t>
+      </w:r>
+      <w:r>
+        <w:rPr>
+          <w:rFonts w:ascii="標楷體" w:eastAsia="標楷體" w:hAnsi="標楷體" w:hint="eastAsia"/>
+          <w:sz w:val="30"/>
+          <w:szCs w:val="30"/>
+        </w:rPr>
+        <w:t>類型就給看下面這張圖，但大致上我們常使用的就是以上</w:t>
+      </w:r>
+      <w:proofErr w:type="gramStart"/>
+      <w:r>
+        <w:rPr>
+          <w:rFonts w:ascii="標楷體" w:eastAsia="標楷體" w:hAnsi="標楷體" w:hint="eastAsia"/>
+          <w:sz w:val="30"/>
+          <w:szCs w:val="30"/>
+        </w:rPr>
+        <w:t>四類喔</w:t>
+      </w:r>
+      <w:proofErr w:type="gramEnd"/>
+      <w:r>
+        <w:rPr>
+          <w:rFonts w:ascii="標楷體" w:eastAsia="標楷體" w:hAnsi="標楷體" w:hint="eastAsia"/>
+          <w:sz w:val="30"/>
+          <w:szCs w:val="30"/>
+        </w:rPr>
+        <w:t>!</w:t>
+      </w:r>
+    </w:p>
+    <w:p>
+      <w:pPr>
+        <w:rPr>
+          <w:rFonts w:ascii="標楷體" w:eastAsia="標楷體" w:hAnsi="標楷體"/>
+          <w:sz w:val="30"/>
+          <w:szCs w:val="30"/>
+        </w:rPr>
+      </w:pPr>
+      <w:r>
+        <w:rPr>
+          <w:rFonts w:ascii="標楷體" w:eastAsia="標楷體" w:hAnsi="標楷體"/>
+          <w:noProof/>
+          <w:sz w:val="30"/>
+          <w:szCs w:val="30"/>
+        </w:rPr>
+        <w:drawing>
+          <wp:inline distT="0" distB="0" distL="0" distR="0">
+            <wp:extent cx="5274310" cy="2800350"/>
+            <wp:effectExtent l="0" t="0" r="2540" b="0"/>
+            <wp:docPr id="33" name="圖片 33"/>
+            <wp:cNvGraphicFramePr>
+              <a:graphicFrameLocks xmlns:a="http://schemas.openxmlformats.org/drawingml/2006/main" noChangeAspect="1"/>
+            </wp:cNvGraphicFramePr>
+            <a:graphic xmlns:a="http://schemas.openxmlformats.org/drawingml/2006/main">
+              <a:graphicData uri="http://schemas.openxmlformats.org/drawingml/2006/picture">
+                <pic:pic xmlns:pic="http://schemas.openxmlformats.org/drawingml/2006/picture">
+                  <pic:nvPicPr>
+                    <pic:cNvPr id="33" name="NodeType.PNG"/>
+                    <pic:cNvPicPr/>
+                  </pic:nvPicPr>
+                  <pic:blipFill>
+                    <a:blip r:embed="rId6">
+                      <a:extLst>
+                        <a:ext uri="{28A0092B-C50C-407E-A947-70E740481C1C}">
+                          <a14:useLocalDpi xmlns:a14="http://schemas.microsoft.com/office/drawing/2010/main" val="0"/>
+                        </a:ext>
+                      </a:extLst>
+                    </a:blip>
+                    <a:stretch>
+                      <a:fillRect/>
+                    </a:stretch>
+                  </pic:blipFill>
+                  <pic:spPr>
+                    <a:xfrm>
+                      <a:off x="0" y="0"/>
+                      <a:ext cx="5274310" cy="2800350"/>
+                    </a:xfrm>
+                    <a:prstGeom prst="rect">
+                      <a:avLst/>
+                    </a:prstGeom>
+                  </pic:spPr>
+                </pic:pic>
+              </a:graphicData>
+            </a:graphic>
+          </wp:inline>
+        </w:drawing>
+      </w:r>
+    </w:p>
+    <w:p>
+      <w:pPr>
+        <w:pStyle w:val="1"/>
+      </w:pPr>
+      <w:r>
+        <w:rPr>
+          <w:rFonts w:hint="eastAsia"/>
+        </w:rPr>
+        <w:t>關係</w:t>
+      </w:r>
+    </w:p>
+    <w:p>
+      <w:pPr>
+        <w:rPr>
+          <w:rFonts w:ascii="標楷體" w:eastAsia="標楷體" w:hAnsi="標楷體"/>
+          <w:sz w:val="30"/>
+          <w:szCs w:val="30"/>
+        </w:rPr>
+      </w:pPr>
+      <w:r>
+        <w:rPr>
+          <w:rFonts w:hint="eastAsia"/>
+        </w:rPr>
+        <w:t xml:space="preserve">  </w:t>
+      </w:r>
+      <w:r>
+        <w:rPr>
+          <w:rFonts w:ascii="標楷體" w:eastAsia="標楷體" w:hAnsi="標楷體" w:hint="eastAsia"/>
+          <w:sz w:val="30"/>
+          <w:szCs w:val="30"/>
+        </w:rPr>
+        <w:t>在</w:t>
+      </w:r>
+      <w:r>
+        <w:rPr>
+          <w:rFonts w:ascii="標楷體" w:eastAsia="標楷體" w:hAnsi="標楷體" w:hint="eastAsia"/>
+          <w:sz w:val="30"/>
+          <w:szCs w:val="30"/>
+        </w:rPr>
+        <w:t>DOM裡，也是有爸爸媽媽、阿公阿</w:t>
+      </w:r>
+      <w:proofErr w:type="gramStart"/>
+      <w:r>
+        <w:rPr>
+          <w:rFonts w:ascii="標楷體" w:eastAsia="標楷體" w:hAnsi="標楷體" w:hint="eastAsia"/>
+          <w:sz w:val="30"/>
+          <w:szCs w:val="30"/>
+        </w:rPr>
+        <w:t>嬤</w:t>
+      </w:r>
+      <w:proofErr w:type="gramEnd"/>
+      <w:r>
+        <w:rPr>
+          <w:rFonts w:ascii="標楷體" w:eastAsia="標楷體" w:hAnsi="標楷體" w:hint="eastAsia"/>
+          <w:sz w:val="30"/>
+          <w:szCs w:val="30"/>
+        </w:rPr>
+        <w:t>、兄弟姊妹的，DOM的樹狀結構看起來是不是跟族譜很像(偷笑)，關係上我們就分為下列幾種</w:t>
+      </w:r>
+    </w:p>
+    <w:p>
+      <w:pPr>
+        <w:pStyle w:val="a3"/>
+        <w:numPr>
+          <w:ilvl w:val="0"/>
+          <w:numId w:val="1"/>
+        </w:numPr>
+        <w:ind w:leftChars="0"/>
+        <w:rPr>
+          <w:rFonts w:ascii="標楷體" w:eastAsia="標楷體" w:hAnsi="標楷體"/>
+          <w:sz w:val="30"/>
+          <w:szCs w:val="30"/>
+        </w:rPr>
+      </w:pPr>
+      <w:r>
+        <w:rPr>
+          <w:rFonts w:ascii="標楷體" w:eastAsia="標楷體" w:hAnsi="標楷體" w:hint="eastAsia"/>
+          <w:sz w:val="30"/>
+          <w:szCs w:val="30"/>
+        </w:rPr>
+        <w:lastRenderedPageBreak/>
+        <w:t>P</w:t>
+      </w:r>
+      <w:r>
+        <w:rPr>
+          <w:rFonts w:ascii="標楷體" w:eastAsia="標楷體" w:hAnsi="標楷體"/>
+          <w:sz w:val="30"/>
+          <w:szCs w:val="30"/>
+        </w:rPr>
+        <w:t>arent and Child(</w:t>
+      </w:r>
+      <w:r>
+        <w:rPr>
+          <w:rFonts w:ascii="標楷體" w:eastAsia="標楷體" w:hAnsi="標楷體" w:hint="eastAsia"/>
+          <w:sz w:val="30"/>
+          <w:szCs w:val="30"/>
+        </w:rPr>
+        <w:t>父子)</w:t>
+      </w:r>
+    </w:p>
+    <w:p>
+      <w:pPr>
+        <w:pStyle w:val="a3"/>
+        <w:ind w:leftChars="0"/>
+        <w:rPr>
+          <w:rFonts w:ascii="標楷體" w:eastAsia="標楷體" w:hAnsi="標楷體"/>
+          <w:sz w:val="30"/>
+          <w:szCs w:val="30"/>
+        </w:rPr>
+      </w:pPr>
+      <w:r>
+        <w:rPr>
+          <w:rFonts w:ascii="標楷體" w:eastAsia="標楷體" w:hAnsi="標楷體" w:hint="eastAsia"/>
+          <w:sz w:val="30"/>
+          <w:szCs w:val="30"/>
+        </w:rPr>
+        <w:t xml:space="preserve">上下節點的關係，上層為Parent Node ，下層為Child </w:t>
+      </w:r>
+      <w:r>
+        <w:rPr>
+          <w:rFonts w:ascii="標楷體" w:eastAsia="標楷體" w:hAnsi="標楷體"/>
+          <w:sz w:val="30"/>
+          <w:szCs w:val="30"/>
+        </w:rPr>
+        <w:t>Node</w:t>
+      </w:r>
+      <w:r>
+        <w:rPr>
+          <w:rFonts w:ascii="標楷體" w:eastAsia="標楷體" w:hAnsi="標楷體" w:hint="eastAsia"/>
+          <w:sz w:val="30"/>
+          <w:szCs w:val="30"/>
+        </w:rPr>
+        <w:t>，比如說我現在是body，我的P</w:t>
+      </w:r>
+      <w:r>
+        <w:rPr>
+          <w:rFonts w:ascii="標楷體" w:eastAsia="標楷體" w:hAnsi="標楷體"/>
+          <w:sz w:val="30"/>
+          <w:szCs w:val="30"/>
+        </w:rPr>
+        <w:t>arent Node</w:t>
+      </w:r>
+      <w:r>
+        <w:rPr>
+          <w:rFonts w:ascii="標楷體" w:eastAsia="標楷體" w:hAnsi="標楷體" w:hint="eastAsia"/>
+          <w:sz w:val="30"/>
+          <w:szCs w:val="30"/>
+        </w:rPr>
+        <w:t>就是html</w:t>
       </w:r>
       <w:r>
         <w:rPr>
@@ -951,47 +4317,52 @@
     </w:p>
     <w:p>
       <w:pPr>
-        <w:pStyle w:val="2"/>
-        <w:rPr>
-          <w:rFonts w:hint="eastAsia"/>
-        </w:rPr>
-      </w:pPr>
-      <w:r>
-        <w:rPr>
-          <w:rFonts w:hint="eastAsia"/>
-        </w:rPr>
-        <w:t>How?</w:t>
-      </w:r>
-    </w:p>
-    <w:p>
-      <w:pPr>
-        <w:rPr>
-          <w:rFonts w:ascii="標楷體" w:eastAsia="標楷體" w:hAnsi="標楷體" w:hint="eastAsia"/>
-          <w:sz w:val="30"/>
-          <w:szCs w:val="30"/>
-        </w:rPr>
-      </w:pPr>
-      <w:r>
-        <w:rPr>
-          <w:rFonts w:hint="eastAsia"/>
-        </w:rPr>
-        <w:t xml:space="preserve">  </w:t>
-      </w:r>
-      <w:r>
-        <w:rPr>
-          <w:rFonts w:ascii="標楷體" w:eastAsia="標楷體" w:hAnsi="標楷體" w:hint="eastAsia"/>
-          <w:sz w:val="30"/>
-          <w:szCs w:val="30"/>
-        </w:rPr>
-        <w:t>那</w:t>
-      </w:r>
-      <w:r>
-        <w:rPr>
-          <w:rFonts w:ascii="標楷體" w:eastAsia="標楷體" w:hAnsi="標楷體" w:hint="eastAsia"/>
-          <w:sz w:val="30"/>
-          <w:szCs w:val="30"/>
-        </w:rPr>
-        <w:t>DOM是怎麼樣去解析一個HTML</w:t>
+        <w:pStyle w:val="a3"/>
+        <w:numPr>
+          <w:ilvl w:val="0"/>
+          <w:numId w:val="1"/>
+        </w:numPr>
+        <w:ind w:leftChars="0"/>
+        <w:rPr>
+          <w:rFonts w:ascii="標楷體" w:eastAsia="標楷體" w:hAnsi="標楷體"/>
+          <w:sz w:val="30"/>
+          <w:szCs w:val="30"/>
+        </w:rPr>
+      </w:pPr>
+      <w:r>
+        <w:rPr>
+          <w:rFonts w:ascii="標楷體" w:eastAsia="標楷體" w:hAnsi="標楷體" w:hint="eastAsia"/>
+          <w:sz w:val="30"/>
+          <w:szCs w:val="30"/>
+        </w:rPr>
+        <w:t>兄弟關係(</w:t>
+      </w:r>
+      <w:r>
+        <w:rPr>
+          <w:rFonts w:ascii="標楷體" w:eastAsia="標楷體" w:hAnsi="標楷體"/>
+          <w:sz w:val="30"/>
+          <w:szCs w:val="30"/>
+        </w:rPr>
+        <w:t>Siblings)</w:t>
+      </w:r>
+    </w:p>
+    <w:p>
+      <w:pPr>
+        <w:pStyle w:val="a3"/>
+        <w:ind w:leftChars="0"/>
+        <w:rPr>
+          <w:rFonts w:ascii="標楷體" w:eastAsia="標楷體" w:hAnsi="標楷體"/>
+          <w:sz w:val="30"/>
+          <w:szCs w:val="30"/>
+        </w:rPr>
+      </w:pPr>
+      <w:r>
+        <w:rPr>
+          <w:rFonts w:ascii="標楷體" w:eastAsia="標楷體" w:hAnsi="標楷體" w:hint="eastAsia"/>
+          <w:sz w:val="30"/>
+          <w:szCs w:val="30"/>
+        </w:rPr>
+        <w:t>簡單來說就是跟</w:t>
       </w:r>
       <w:proofErr w:type="gramStart"/>
       <w:r>
@@ -1000,7 +4371,7 @@
           <w:sz w:val="30"/>
           <w:szCs w:val="30"/>
         </w:rPr>
-        <w:t>文檔的</w:t>
+        <w:t>自己同層的</w:t>
       </w:r>
       <w:proofErr w:type="gramEnd"/>
       <w:r>
@@ -1009,10 +4380,108 @@
           <w:sz w:val="30"/>
           <w:szCs w:val="30"/>
         </w:rPr>
-        <w:t>呢?以這個例子來說:</w:t>
+        <w:t>節點，就是Sibling關係，這關係又分成下一個(N</w:t>
+      </w:r>
+      <w:r>
+        <w:rPr>
+          <w:rFonts w:ascii="標楷體" w:eastAsia="標楷體" w:hAnsi="標楷體"/>
+          <w:sz w:val="30"/>
+          <w:szCs w:val="30"/>
+        </w:rPr>
+        <w:t>ext)</w:t>
+      </w:r>
+      <w:r>
+        <w:rPr>
+          <w:rFonts w:ascii="標楷體" w:eastAsia="標楷體" w:hAnsi="標楷體" w:hint="eastAsia"/>
+          <w:sz w:val="30"/>
+          <w:szCs w:val="30"/>
+        </w:rPr>
+        <w:t>與上一個(</w:t>
+      </w:r>
+      <w:proofErr w:type="spellStart"/>
+      <w:r>
+        <w:rPr>
+          <w:rFonts w:ascii="標楷體" w:eastAsia="標楷體" w:hAnsi="標楷體"/>
+          <w:sz w:val="30"/>
+          <w:szCs w:val="30"/>
+        </w:rPr>
+        <w:t>Privious</w:t>
+      </w:r>
+      <w:proofErr w:type="spellEnd"/>
+      <w:r>
+        <w:rPr>
+          <w:rFonts w:ascii="標楷體" w:eastAsia="標楷體" w:hAnsi="標楷體"/>
+          <w:sz w:val="30"/>
+          <w:szCs w:val="30"/>
+        </w:rPr>
+        <w:t>)</w:t>
+      </w:r>
+    </w:p>
+    <w:p>
+      <w:pPr>
+        <w:rPr>
+          <w:rFonts w:ascii="標楷體" w:eastAsia="標楷體" w:hAnsi="標楷體" w:hint="eastAsia"/>
+          <w:sz w:val="30"/>
+          <w:szCs w:val="30"/>
+        </w:rPr>
+      </w:pPr>
+      <w:r>
+        <w:rPr>
+          <w:rFonts w:ascii="標楷體" w:eastAsia="標楷體" w:hAnsi="標楷體" w:hint="eastAsia"/>
+          <w:sz w:val="30"/>
+          <w:szCs w:val="30"/>
+        </w:rPr>
+        <w:t xml:space="preserve">  DOM的簡介就先介紹到這裡，用DOM解析之後我們就可以用DOM的API來查找標籤、更動標籤，或是去動態更改標籤的CSS，在下篇文章裡面我們就會開始提到如何去查詢標籤，以及怎麼去改變這些標籤!!</w:t>
       </w:r>
       <w:bookmarkStart w:id="0" w:name="_GoBack"/>
       <w:bookmarkEnd w:id="0"/>
+    </w:p>
+    <w:p>
+      <w:pPr>
+        <w:pStyle w:val="a3"/>
+        <w:ind w:leftChars="0"/>
+        <w:rPr>
+          <w:rFonts w:ascii="標楷體" w:eastAsia="標楷體" w:hAnsi="標楷體" w:hint="eastAsia"/>
+          <w:sz w:val="30"/>
+          <w:szCs w:val="30"/>
+        </w:rPr>
+      </w:pPr>
+    </w:p>
+    <w:p>
+      <w:pPr>
+        <w:rPr>
+          <w:rFonts w:ascii="標楷體" w:eastAsia="標楷體" w:hAnsi="標楷體"/>
+          <w:sz w:val="30"/>
+          <w:szCs w:val="30"/>
+        </w:rPr>
+      </w:pPr>
+    </w:p>
+    <w:p>
+      <w:pPr>
+        <w:rPr>
+          <w:rFonts w:ascii="標楷體" w:eastAsia="標楷體" w:hAnsi="標楷體"/>
+          <w:sz w:val="30"/>
+          <w:szCs w:val="30"/>
+        </w:rPr>
+      </w:pPr>
+    </w:p>
+    <w:p>
+      <w:pPr>
+        <w:rPr>
+          <w:rFonts w:ascii="標楷體" w:eastAsia="標楷體" w:hAnsi="標楷體"/>
+          <w:sz w:val="30"/>
+          <w:szCs w:val="30"/>
+        </w:rPr>
+      </w:pPr>
+    </w:p>
+    <w:p>
+      <w:pPr>
+        <w:rPr>
+          <w:rFonts w:ascii="標楷體" w:eastAsia="標楷體" w:hAnsi="標楷體"/>
+          <w:sz w:val="30"/>
+          <w:szCs w:val="30"/>
+        </w:rPr>
+      </w:pPr>
     </w:p>
     <w:sectPr>
       <w:pgSz w:w="11906" w:h="16838"/>
@@ -1022,6 +4491,127 @@
     </w:sectPr>
   </w:body>
 </w:document>
+</file>
+
+<file path=word/numbering.xml><?xml version="1.0" encoding="utf-8"?>
+<w:numbering xmlns:wpc="http://schemas.microsoft.com/office/word/2010/wordprocessingCanvas" xmlns:cx="http://schemas.microsoft.com/office/drawing/2014/chartex" xmlns:mc="http://schemas.openxmlformats.org/markup-compatibility/2006" xmlns:o="urn:schemas-microsoft-com:office:office" xmlns:r="http://schemas.openxmlformats.org/officeDocument/2006/relationships" xmlns:m="http://schemas.openxmlformats.org/officeDocument/2006/math" xmlns:v="urn:schemas-microsoft-com:vml" xmlns:wp14="http://schemas.microsoft.com/office/word/2010/wordprocessingDrawing" xmlns:wp="http://schemas.openxmlformats.org/drawingml/2006/wordprocessingDrawing" xmlns:w10="urn:schemas-microsoft-com:office:word" xmlns:w="http://schemas.openxmlformats.org/wordprocessingml/2006/main" xmlns:w14="http://schemas.microsoft.com/office/word/2010/wordml" xmlns:w15="http://schemas.microsoft.com/office/word/2012/wordml" xmlns:w16se="http://schemas.microsoft.com/office/word/2015/wordml/symex" xmlns:wpg="http://schemas.microsoft.com/office/word/2010/wordprocessingGroup" xmlns:wpi="http://schemas.microsoft.com/office/word/2010/wordprocessingInk" xmlns:wne="http://schemas.microsoft.com/office/word/2006/wordml" xmlns:wps="http://schemas.microsoft.com/office/word/2010/wordprocessingShape" mc:Ignorable="w14 w15 w16se wp14">
+  <w:abstractNum w:abstractNumId="0" w15:restartNumberingAfterBreak="0">
+    <w:nsid w:val="3A4821AC"/>
+    <w:multiLevelType w:val="hybridMultilevel"/>
+    <w:tmpl w:val="E5BCDD8E"/>
+    <w:lvl w:ilvl="0" w:tplc="04090001">
+      <w:start w:val="1"/>
+      <w:numFmt w:val="bullet"/>
+      <w:lvlText w:val=""/>
+      <w:lvlJc w:val="left"/>
+      <w:pPr>
+        <w:ind w:left="480" w:hanging="480"/>
+      </w:pPr>
+      <w:rPr>
+        <w:rFonts w:ascii="Wingdings" w:hAnsi="Wingdings" w:hint="default"/>
+      </w:rPr>
+    </w:lvl>
+    <w:lvl w:ilvl="1" w:tplc="04090003">
+      <w:start w:val="1"/>
+      <w:numFmt w:val="bullet"/>
+      <w:lvlText w:val=""/>
+      <w:lvlJc w:val="left"/>
+      <w:pPr>
+        <w:ind w:left="960" w:hanging="480"/>
+      </w:pPr>
+      <w:rPr>
+        <w:rFonts w:ascii="Wingdings" w:hAnsi="Wingdings" w:hint="default"/>
+      </w:rPr>
+    </w:lvl>
+    <w:lvl w:ilvl="2" w:tplc="04090005" w:tentative="1">
+      <w:start w:val="1"/>
+      <w:numFmt w:val="bullet"/>
+      <w:lvlText w:val=""/>
+      <w:lvlJc w:val="left"/>
+      <w:pPr>
+        <w:ind w:left="1440" w:hanging="480"/>
+      </w:pPr>
+      <w:rPr>
+        <w:rFonts w:ascii="Wingdings" w:hAnsi="Wingdings" w:hint="default"/>
+      </w:rPr>
+    </w:lvl>
+    <w:lvl w:ilvl="3" w:tplc="04090001" w:tentative="1">
+      <w:start w:val="1"/>
+      <w:numFmt w:val="bullet"/>
+      <w:lvlText w:val=""/>
+      <w:lvlJc w:val="left"/>
+      <w:pPr>
+        <w:ind w:left="1920" w:hanging="480"/>
+      </w:pPr>
+      <w:rPr>
+        <w:rFonts w:ascii="Wingdings" w:hAnsi="Wingdings" w:hint="default"/>
+      </w:rPr>
+    </w:lvl>
+    <w:lvl w:ilvl="4" w:tplc="04090003" w:tentative="1">
+      <w:start w:val="1"/>
+      <w:numFmt w:val="bullet"/>
+      <w:lvlText w:val=""/>
+      <w:lvlJc w:val="left"/>
+      <w:pPr>
+        <w:ind w:left="2400" w:hanging="480"/>
+      </w:pPr>
+      <w:rPr>
+        <w:rFonts w:ascii="Wingdings" w:hAnsi="Wingdings" w:hint="default"/>
+      </w:rPr>
+    </w:lvl>
+    <w:lvl w:ilvl="5" w:tplc="04090005" w:tentative="1">
+      <w:start w:val="1"/>
+      <w:numFmt w:val="bullet"/>
+      <w:lvlText w:val=""/>
+      <w:lvlJc w:val="left"/>
+      <w:pPr>
+        <w:ind w:left="2880" w:hanging="480"/>
+      </w:pPr>
+      <w:rPr>
+        <w:rFonts w:ascii="Wingdings" w:hAnsi="Wingdings" w:hint="default"/>
+      </w:rPr>
+    </w:lvl>
+    <w:lvl w:ilvl="6" w:tplc="04090001" w:tentative="1">
+      <w:start w:val="1"/>
+      <w:numFmt w:val="bullet"/>
+      <w:lvlText w:val=""/>
+      <w:lvlJc w:val="left"/>
+      <w:pPr>
+        <w:ind w:left="3360" w:hanging="480"/>
+      </w:pPr>
+      <w:rPr>
+        <w:rFonts w:ascii="Wingdings" w:hAnsi="Wingdings" w:hint="default"/>
+      </w:rPr>
+    </w:lvl>
+    <w:lvl w:ilvl="7" w:tplc="04090003" w:tentative="1">
+      <w:start w:val="1"/>
+      <w:numFmt w:val="bullet"/>
+      <w:lvlText w:val=""/>
+      <w:lvlJc w:val="left"/>
+      <w:pPr>
+        <w:ind w:left="3840" w:hanging="480"/>
+      </w:pPr>
+      <w:rPr>
+        <w:rFonts w:ascii="Wingdings" w:hAnsi="Wingdings" w:hint="default"/>
+      </w:rPr>
+    </w:lvl>
+    <w:lvl w:ilvl="8" w:tplc="04090005" w:tentative="1">
+      <w:start w:val="1"/>
+      <w:numFmt w:val="bullet"/>
+      <w:lvlText w:val=""/>
+      <w:lvlJc w:val="left"/>
+      <w:pPr>
+        <w:ind w:left="4320" w:hanging="480"/>
+      </w:pPr>
+      <w:rPr>
+        <w:rFonts w:ascii="Wingdings" w:hAnsi="Wingdings" w:hint="default"/>
+      </w:rPr>
+    </w:lvl>
+  </w:abstractNum>
+  <w:num w:numId="1">
+    <w:abstractNumId w:val="0"/>
+  </w:num>
+</w:numbering>
 </file>
 
 <file path=word/styles.xml><?xml version="1.0" encoding="utf-8"?>
@@ -1518,6 +5108,16 @@
       <w:szCs w:val="48"/>
     </w:rPr>
   </w:style>
+  <w:style w:type="paragraph" w:styleId="a3">
+    <w:name w:val="List Paragraph"/>
+    <w:basedOn w:val="a"/>
+    <w:uiPriority w:val="34"/>
+    <w:qFormat/>
+    <w:rsid w:val="00D36EB7"/>
+    <w:pPr>
+      <w:ind w:leftChars="200" w:left="480"/>
+    </w:pPr>
+  </w:style>
 </w:styles>
 </file>
 

</xml_diff>